<commit_message>
Abteilung Informatikdienste gibt es nicht
</commit_message>
<xml_diff>
--- a/doc/MapTrip Android Intentschnittstelle.docx
+++ b/doc/MapTrip Android Intentschnittstelle.docx
@@ -1,6 +1,6 @@
 
 <file path=word/document.xml><?xml version="1.0" encoding="utf-8"?>
-<w:document xmlns:wpc="http://schemas.microsoft.com/office/word/2010/wordprocessingCanvas" xmlns:cx="http://schemas.microsoft.com/office/drawing/2014/chartex" xmlns:mc="http://schemas.openxmlformats.org/markup-compatibility/2006" xmlns:o="urn:schemas-microsoft-com:office:office" xmlns:r="http://schemas.openxmlformats.org/officeDocument/2006/relationships" xmlns:m="http://schemas.openxmlformats.org/officeDocument/2006/math" xmlns:v="urn:schemas-microsoft-com:vml" xmlns:wp14="http://schemas.microsoft.com/office/word/2010/wordprocessingDrawing" xmlns:wp="http://schemas.openxmlformats.org/drawingml/2006/wordprocessingDrawing" xmlns:w10="urn:schemas-microsoft-com:office:word" xmlns:w="http://schemas.openxmlformats.org/wordprocessingml/2006/main" xmlns:w14="http://schemas.microsoft.com/office/word/2010/wordml" xmlns:w15="http://schemas.microsoft.com/office/word/2012/wordml" xmlns:w16se="http://schemas.microsoft.com/office/word/2015/wordml/symex" xmlns:wpg="http://schemas.microsoft.com/office/word/2010/wordprocessingGroup" xmlns:wpi="http://schemas.microsoft.com/office/word/2010/wordprocessingInk" xmlns:wne="http://schemas.microsoft.com/office/word/2006/wordml" xmlns:wps="http://schemas.microsoft.com/office/word/2010/wordprocessingShape" mc:Ignorable="w14 w15 w16se wp14">
+<w:document xmlns:wpc="http://schemas.microsoft.com/office/word/2010/wordprocessingCanvas" xmlns:cx="http://schemas.microsoft.com/office/drawing/2014/chartex" xmlns:cx1="http://schemas.microsoft.com/office/drawing/2015/9/8/chartex" xmlns:cx2="http://schemas.microsoft.com/office/drawing/2015/10/21/chartex" xmlns:cx3="http://schemas.microsoft.com/office/drawing/2016/5/9/chartex" xmlns:cx4="http://schemas.microsoft.com/office/drawing/2016/5/10/chartex" xmlns:cx5="http://schemas.microsoft.com/office/drawing/2016/5/11/chartex" xmlns:cx6="http://schemas.microsoft.com/office/drawing/2016/5/12/chartex" xmlns:cx7="http://schemas.microsoft.com/office/drawing/2016/5/13/chartex" xmlns:cx8="http://schemas.microsoft.com/office/drawing/2016/5/14/chartex" xmlns:mc="http://schemas.openxmlformats.org/markup-compatibility/2006" xmlns:aink="http://schemas.microsoft.com/office/drawing/2016/ink" xmlns:am3d="http://schemas.microsoft.com/office/drawing/2017/model3d" xmlns:o="urn:schemas-microsoft-com:office:office" xmlns:r="http://schemas.openxmlformats.org/officeDocument/2006/relationships" xmlns:m="http://schemas.openxmlformats.org/officeDocument/2006/math" xmlns:v="urn:schemas-microsoft-com:vml" xmlns:wp14="http://schemas.microsoft.com/office/word/2010/wordprocessingDrawing" xmlns:wp="http://schemas.openxmlformats.org/drawingml/2006/wordprocessingDrawing" xmlns:w10="urn:schemas-microsoft-com:office:word" xmlns:w="http://schemas.openxmlformats.org/wordprocessingml/2006/main" xmlns:w14="http://schemas.microsoft.com/office/word/2010/wordml" xmlns:w15="http://schemas.microsoft.com/office/word/2012/wordml" xmlns:w16cid="http://schemas.microsoft.com/office/word/2016/wordml/cid" xmlns:w16se="http://schemas.microsoft.com/office/word/2015/wordml/symex" xmlns:wpg="http://schemas.microsoft.com/office/word/2010/wordprocessingGroup" xmlns:wpi="http://schemas.microsoft.com/office/word/2010/wordprocessingInk" xmlns:wne="http://schemas.microsoft.com/office/word/2006/wordml" xmlns:wps="http://schemas.microsoft.com/office/word/2010/wordprocessingShape" mc:Ignorable="w14 w15 w16se w16cid wp14">
   <w:body>
     <w:p>
       <w:pPr>
@@ -10,12 +10,14 @@
           <w:lang w:val="en-US"/>
         </w:rPr>
       </w:pPr>
+      <w:proofErr w:type="spellStart"/>
       <w:r>
         <w:rPr>
           <w:lang w:val="en-US"/>
         </w:rPr>
         <w:t>Dokumentation</w:t>
       </w:r>
+      <w:proofErr w:type="spellEnd"/>
       <w:r>
         <w:rPr>
           <w:lang w:val="en-US"/>
@@ -31,18 +33,34 @@
           <w:lang w:val="en-US"/>
         </w:rPr>
       </w:pPr>
+      <w:proofErr w:type="spellStart"/>
       <w:r>
         <w:rPr>
           <w:lang w:val="en-US"/>
         </w:rPr>
-        <w:t xml:space="preserve">MapTrip </w:t>
-      </w:r>
+        <w:t>MapTrip</w:t>
+      </w:r>
+      <w:proofErr w:type="spellEnd"/>
       <w:r>
         <w:rPr>
           <w:lang w:val="en-US"/>
         </w:rPr>
-        <w:t>Android Intentschnittstelle</w:t>
-      </w:r>
+        <w:t xml:space="preserve"> </w:t>
+      </w:r>
+      <w:r>
+        <w:rPr>
+          <w:lang w:val="en-US"/>
+        </w:rPr>
+        <w:t xml:space="preserve">Android </w:t>
+      </w:r>
+      <w:proofErr w:type="spellStart"/>
+      <w:r>
+        <w:rPr>
+          <w:lang w:val="en-US"/>
+        </w:rPr>
+        <w:t>Intentschnittstelle</w:t>
+      </w:r>
+      <w:proofErr w:type="spellEnd"/>
     </w:p>
     <w:p>
       <w:pPr>
@@ -97,9 +115,11 @@
             <w:pPr>
               <w:pStyle w:val="TabellenInhalt"/>
             </w:pPr>
+            <w:proofErr w:type="spellStart"/>
             <w:r>
               <w:t>MapTrip</w:t>
             </w:r>
+            <w:proofErr w:type="spellEnd"/>
           </w:p>
         </w:tc>
       </w:tr>
@@ -166,8 +186,13 @@
               <w:pStyle w:val="TabellenInhalt"/>
             </w:pPr>
             <w:r>
-              <w:t>Android Intentschnittstelle</w:t>
+              <w:t xml:space="preserve">Android </w:t>
             </w:r>
+            <w:proofErr w:type="spellStart"/>
+            <w:r>
+              <w:t>Intentschnittstelle</w:t>
+            </w:r>
+            <w:proofErr w:type="spellEnd"/>
           </w:p>
         </w:tc>
       </w:tr>
@@ -228,6 +253,8 @@
       <w:r>
         <w:br w:type="page"/>
       </w:r>
+      <w:bookmarkStart w:id="0" w:name="_GoBack"/>
+      <w:bookmarkEnd w:id="0"/>
     </w:p>
     <w:p>
       <w:pPr>
@@ -236,30 +263,110 @@
           <w:sz w:val="24"/>
         </w:rPr>
       </w:pPr>
+      <w:proofErr w:type="spellStart"/>
       <w:r>
         <w:rPr>
           <w:sz w:val="24"/>
         </w:rPr>
         <w:lastRenderedPageBreak/>
-        <w:t>MapTrip Android Intentschnittstelle</w:t>
-      </w:r>
+        <w:t>MapTrip</w:t>
+      </w:r>
+      <w:proofErr w:type="spellEnd"/>
+      <w:r>
+        <w:rPr>
+          <w:sz w:val="24"/>
+        </w:rPr>
+        <w:t xml:space="preserve"> Android </w:t>
+      </w:r>
+      <w:proofErr w:type="spellStart"/>
+      <w:r>
+        <w:rPr>
+          <w:sz w:val="24"/>
+        </w:rPr>
+        <w:t>Intentschnittstelle</w:t>
+      </w:r>
+      <w:proofErr w:type="spellEnd"/>
     </w:p>
     <w:p/>
     <w:p>
       <w:r>
-        <w:t>Die MapTrip Intentschnittstelle für Android steht ab MapTrip 4.1 zur Verfügung und bietet erweiterte Möglichkeiten beim Start von MapTrip.</w:t>
+        <w:t xml:space="preserve">Die </w:t>
+      </w:r>
+      <w:proofErr w:type="spellStart"/>
+      <w:r>
+        <w:t>MapTrip</w:t>
+      </w:r>
+      <w:proofErr w:type="spellEnd"/>
+      <w:r>
+        <w:t xml:space="preserve"> </w:t>
+      </w:r>
+      <w:proofErr w:type="spellStart"/>
+      <w:r>
+        <w:t>Intentschnittstelle</w:t>
+      </w:r>
+      <w:proofErr w:type="spellEnd"/>
+      <w:r>
+        <w:t xml:space="preserve"> für Android steht ab </w:t>
+      </w:r>
+      <w:proofErr w:type="spellStart"/>
+      <w:r>
+        <w:t>MapTrip</w:t>
+      </w:r>
+      <w:proofErr w:type="spellEnd"/>
+      <w:r>
+        <w:t xml:space="preserve"> 4.1 zur Verfügung und bietet erweiterte Möglichkeiten beim Start von </w:t>
+      </w:r>
+      <w:proofErr w:type="spellStart"/>
+      <w:r>
+        <w:t>MapTrip</w:t>
+      </w:r>
+      <w:proofErr w:type="spellEnd"/>
+      <w:r>
+        <w:t>.</w:t>
       </w:r>
     </w:p>
     <w:p/>
     <w:p>
       <w:r>
-        <w:t>Der Aufruf ist beispielhaft im Beispielprojekt „CallingAppTest“ im Release Verzeichnis unter „develop/Calling App“ zu finden.</w:t>
+        <w:t>Der Aufruf ist beispielhaft im Beispielprojekt „</w:t>
+      </w:r>
+      <w:proofErr w:type="spellStart"/>
+      <w:r>
+        <w:t>CallingAppTest</w:t>
+      </w:r>
+      <w:proofErr w:type="spellEnd"/>
+      <w:r>
+        <w:t>“ im Release Verzeichnis unter „</w:t>
+      </w:r>
+      <w:proofErr w:type="spellStart"/>
+      <w:r>
+        <w:t>develop</w:t>
+      </w:r>
+      <w:proofErr w:type="spellEnd"/>
+      <w:r>
+        <w:t>/Calling App“ zu finden.</w:t>
       </w:r>
     </w:p>
     <w:p/>
     <w:p>
       <w:r>
-        <w:t>Hiermit stehen nun auch in WebApps mehr Möglichkeiten der Steuerung zur Verfügung. Insbesondere Routen (wie FollowMe oder Referenzrouten) können nun einfach gestartet werden.</w:t>
+        <w:t xml:space="preserve">Hiermit stehen nun auch in </w:t>
+      </w:r>
+      <w:proofErr w:type="spellStart"/>
+      <w:r>
+        <w:t>WebApps</w:t>
+      </w:r>
+      <w:proofErr w:type="spellEnd"/>
+      <w:r>
+        <w:t xml:space="preserve"> mehr Möglichkeiten der Steuerung zur Verfügung. Insbesondere Routen (wie </w:t>
+      </w:r>
+      <w:proofErr w:type="spellStart"/>
+      <w:r>
+        <w:t>FollowMe</w:t>
+      </w:r>
+      <w:proofErr w:type="spellEnd"/>
+      <w:r>
+        <w:t xml:space="preserve"> oder Referenzrouten) können nun einfach gestartet werden.</w:t>
       </w:r>
     </w:p>
     <w:p>
@@ -267,7 +374,23 @@
         <w:pStyle w:val="berschrift2"/>
       </w:pPr>
       <w:r>
-        <w:t>Aufruf des MapTrip Intents aus JAVA</w:t>
+        <w:t xml:space="preserve">Aufruf des </w:t>
+      </w:r>
+      <w:proofErr w:type="spellStart"/>
+      <w:r>
+        <w:t>MapTrip</w:t>
+      </w:r>
+      <w:proofErr w:type="spellEnd"/>
+      <w:r>
+        <w:t xml:space="preserve"> </w:t>
+      </w:r>
+      <w:proofErr w:type="spellStart"/>
+      <w:r>
+        <w:t>Intents</w:t>
+      </w:r>
+      <w:proofErr w:type="spellEnd"/>
+      <w:r>
+        <w:t xml:space="preserve"> aus JAVA</w:t>
       </w:r>
     </w:p>
     <w:p>
@@ -282,15 +405,71 @@
           <w:rFonts w:ascii="Courier New" w:hAnsi="Courier New" w:cs="Courier New"/>
           <w:lang w:val="en-US"/>
         </w:rPr>
-        <w:t>Intent intent = new Intent(Intent.ACTION_VIEW, Uri.parse("maptrip://navigate?latitude=50.738912&amp;longitude=7.106772"));</w:t>
-      </w:r>
+        <w:t xml:space="preserve">Intent </w:t>
+      </w:r>
+      <w:proofErr w:type="spellStart"/>
       <w:r>
         <w:rPr>
           <w:rFonts w:ascii="Courier New" w:hAnsi="Courier New" w:cs="Courier New"/>
           <w:lang w:val="en-US"/>
         </w:rPr>
+        <w:t>intent</w:t>
+      </w:r>
+      <w:proofErr w:type="spellEnd"/>
+      <w:r>
+        <w:rPr>
+          <w:rFonts w:ascii="Courier New" w:hAnsi="Courier New" w:cs="Courier New"/>
+          <w:lang w:val="en-US"/>
+        </w:rPr>
+        <w:t xml:space="preserve"> = new </w:t>
+      </w:r>
+      <w:proofErr w:type="gramStart"/>
+      <w:r>
+        <w:rPr>
+          <w:rFonts w:ascii="Courier New" w:hAnsi="Courier New" w:cs="Courier New"/>
+          <w:lang w:val="en-US"/>
+        </w:rPr>
+        <w:t>Intent(</w:t>
+      </w:r>
+      <w:proofErr w:type="spellStart"/>
+      <w:proofErr w:type="gramEnd"/>
+      <w:r>
+        <w:rPr>
+          <w:rFonts w:ascii="Courier New" w:hAnsi="Courier New" w:cs="Courier New"/>
+          <w:lang w:val="en-US"/>
+        </w:rPr>
+        <w:t>Intent.ACTION_VIEW</w:t>
+      </w:r>
+      <w:proofErr w:type="spellEnd"/>
+      <w:r>
+        <w:rPr>
+          <w:rFonts w:ascii="Courier New" w:hAnsi="Courier New" w:cs="Courier New"/>
+          <w:lang w:val="en-US"/>
+        </w:rPr>
+        <w:t>, Uri.parse("maptrip://navigate?latitude=50.738912&amp;longitude=7.106772"));</w:t>
+      </w:r>
+      <w:r>
+        <w:rPr>
+          <w:rFonts w:ascii="Courier New" w:hAnsi="Courier New" w:cs="Courier New"/>
+          <w:lang w:val="en-US"/>
+        </w:rPr>
         <w:br/>
-        <w:t>startActivity(intent);</w:t>
+      </w:r>
+      <w:proofErr w:type="spellStart"/>
+      <w:r>
+        <w:rPr>
+          <w:rFonts w:ascii="Courier New" w:hAnsi="Courier New" w:cs="Courier New"/>
+          <w:lang w:val="en-US"/>
+        </w:rPr>
+        <w:t>startActivity</w:t>
+      </w:r>
+      <w:proofErr w:type="spellEnd"/>
+      <w:r>
+        <w:rPr>
+          <w:rFonts w:ascii="Courier New" w:hAnsi="Courier New" w:cs="Courier New"/>
+          <w:lang w:val="en-US"/>
+        </w:rPr>
+        <w:t>(intent);</w:t>
       </w:r>
     </w:p>
     <w:p>
@@ -325,8 +504,44 @@
         <w:rPr>
           <w:lang w:val="en-US"/>
         </w:rPr>
-        <w:t>Start einer Navigation mit Adresse</w:t>
-      </w:r>
+        <w:t xml:space="preserve">Start </w:t>
+      </w:r>
+      <w:proofErr w:type="spellStart"/>
+      <w:r>
+        <w:rPr>
+          <w:lang w:val="en-US"/>
+        </w:rPr>
+        <w:t>einer</w:t>
+      </w:r>
+      <w:proofErr w:type="spellEnd"/>
+      <w:r>
+        <w:rPr>
+          <w:lang w:val="en-US"/>
+        </w:rPr>
+        <w:t xml:space="preserve"> Navigation </w:t>
+      </w:r>
+      <w:proofErr w:type="spellStart"/>
+      <w:r>
+        <w:rPr>
+          <w:lang w:val="en-US"/>
+        </w:rPr>
+        <w:t>mit</w:t>
+      </w:r>
+      <w:proofErr w:type="spellEnd"/>
+      <w:r>
+        <w:rPr>
+          <w:lang w:val="en-US"/>
+        </w:rPr>
+        <w:t xml:space="preserve"> </w:t>
+      </w:r>
+      <w:proofErr w:type="spellStart"/>
+      <w:r>
+        <w:rPr>
+          <w:lang w:val="en-US"/>
+        </w:rPr>
+        <w:t>Adresse</w:t>
+      </w:r>
+      <w:proofErr w:type="spellEnd"/>
     </w:p>
     <w:p>
       <w:pPr>
@@ -351,7 +566,23 @@
     </w:p>
     <w:p>
       <w:r>
-        <w:t>Jeder Navigationsstart kann auch simuliert werden. Hierbei muss anstatt von „navigate“ einfach „simulate“ verwendet werden, z.B.:</w:t>
+        <w:t>Jeder Navigationsstart kann auch simuliert werden. Hierbei muss anstatt von „</w:t>
+      </w:r>
+      <w:proofErr w:type="spellStart"/>
+      <w:r>
+        <w:t>navigate</w:t>
+      </w:r>
+      <w:proofErr w:type="spellEnd"/>
+      <w:r>
+        <w:t>“ einfach „</w:t>
+      </w:r>
+      <w:proofErr w:type="spellStart"/>
+      <w:r>
+        <w:t>simulate</w:t>
+      </w:r>
+      <w:proofErr w:type="spellEnd"/>
+      <w:r>
+        <w:t>“ verwendet werden, z.B.:</w:t>
       </w:r>
     </w:p>
     <w:p/>
@@ -398,8 +629,44 @@
         <w:rPr>
           <w:lang w:val="en-US"/>
         </w:rPr>
-        <w:t>type =refroute, followme, maptrip</w:t>
-      </w:r>
+        <w:t>type =</w:t>
+      </w:r>
+      <w:proofErr w:type="spellStart"/>
+      <w:r>
+        <w:rPr>
+          <w:lang w:val="en-US"/>
+        </w:rPr>
+        <w:t>refroute</w:t>
+      </w:r>
+      <w:proofErr w:type="spellEnd"/>
+      <w:r>
+        <w:rPr>
+          <w:lang w:val="en-US"/>
+        </w:rPr>
+        <w:t xml:space="preserve">, </w:t>
+      </w:r>
+      <w:proofErr w:type="spellStart"/>
+      <w:r>
+        <w:rPr>
+          <w:lang w:val="en-US"/>
+        </w:rPr>
+        <w:t>followme</w:t>
+      </w:r>
+      <w:proofErr w:type="spellEnd"/>
+      <w:r>
+        <w:rPr>
+          <w:lang w:val="en-US"/>
+        </w:rPr>
+        <w:t xml:space="preserve">, </w:t>
+      </w:r>
+      <w:proofErr w:type="spellStart"/>
+      <w:r>
+        <w:rPr>
+          <w:lang w:val="en-US"/>
+        </w:rPr>
+        <w:t>maptrip</w:t>
+      </w:r>
+      <w:proofErr w:type="spellEnd"/>
     </w:p>
     <w:p>
       <w:pPr>
@@ -461,11 +728,33 @@
       </w:pPr>
     </w:p>
     <w:p>
+      <w:proofErr w:type="spellStart"/>
       <w:r>
         <w:rPr>
           <w:lang w:val="en-US"/>
         </w:rPr>
-        <w:t xml:space="preserve">Typ der Routendatei. </w:t>
+        <w:t>Typ</w:t>
+      </w:r>
+      <w:proofErr w:type="spellEnd"/>
+      <w:r>
+        <w:rPr>
+          <w:lang w:val="en-US"/>
+        </w:rPr>
+        <w:t xml:space="preserve"> der </w:t>
+      </w:r>
+      <w:proofErr w:type="spellStart"/>
+      <w:r>
+        <w:rPr>
+          <w:lang w:val="en-US"/>
+        </w:rPr>
+        <w:t>Routendatei</w:t>
+      </w:r>
+      <w:proofErr w:type="spellEnd"/>
+      <w:r>
+        <w:rPr>
+          <w:lang w:val="en-US"/>
+        </w:rPr>
+        <w:t xml:space="preserve">. </w:t>
       </w:r>
       <w:r>
         <w:t xml:space="preserve">Hierbei sind folgende Parameter möglich: </w:t>
@@ -481,8 +770,21 @@
         </w:numPr>
         <w:spacing w:after="200" w:line="276" w:lineRule="auto"/>
       </w:pPr>
-      <w:r>
-        <w:t>refroute    -  für eine Referenzroute</w:t>
+      <w:proofErr w:type="spellStart"/>
+      <w:r>
+        <w:t>refroute</w:t>
+      </w:r>
+      <w:proofErr w:type="spellEnd"/>
+      <w:r>
+        <w:t xml:space="preserve">    </w:t>
+      </w:r>
+      <w:proofErr w:type="gramStart"/>
+      <w:r>
+        <w:t>-  für</w:t>
+      </w:r>
+      <w:proofErr w:type="gramEnd"/>
+      <w:r>
+        <w:t xml:space="preserve"> eine Referenzroute</w:t>
       </w:r>
     </w:p>
     <w:p>
@@ -494,8 +796,29 @@
         </w:numPr>
         <w:spacing w:after="200" w:line="276" w:lineRule="auto"/>
       </w:pPr>
-      <w:r>
-        <w:t>followme   -  für eine FollowMe Route</w:t>
+      <w:proofErr w:type="spellStart"/>
+      <w:r>
+        <w:t>followme</w:t>
+      </w:r>
+      <w:proofErr w:type="spellEnd"/>
+      <w:r>
+        <w:t xml:space="preserve">   </w:t>
+      </w:r>
+      <w:proofErr w:type="gramStart"/>
+      <w:r>
+        <w:t>-  für</w:t>
+      </w:r>
+      <w:proofErr w:type="gramEnd"/>
+      <w:r>
+        <w:t xml:space="preserve"> eine </w:t>
+      </w:r>
+      <w:proofErr w:type="spellStart"/>
+      <w:r>
+        <w:t>FollowMe</w:t>
+      </w:r>
+      <w:proofErr w:type="spellEnd"/>
+      <w:r>
+        <w:t xml:space="preserve"> Route</w:t>
       </w:r>
     </w:p>
     <w:p>
@@ -507,8 +830,21 @@
         </w:numPr>
         <w:spacing w:after="200" w:line="276" w:lineRule="auto"/>
       </w:pPr>
-      <w:r>
-        <w:t>maptrip   -   für eine MapTrip Touren Datei (XML)</w:t>
+      <w:proofErr w:type="spellStart"/>
+      <w:r>
+        <w:t>maptrip</w:t>
+      </w:r>
+      <w:proofErr w:type="spellEnd"/>
+      <w:r>
+        <w:t xml:space="preserve">   -   für eine </w:t>
+      </w:r>
+      <w:proofErr w:type="spellStart"/>
+      <w:r>
+        <w:t>MapTrip</w:t>
+      </w:r>
+      <w:proofErr w:type="spellEnd"/>
+      <w:r>
+        <w:t xml:space="preserve"> Touren Datei (XML)</w:t>
       </w:r>
     </w:p>
     <w:p>
@@ -535,7 +871,21 @@
         <w:rPr>
           <w:lang w:val="en-US"/>
         </w:rPr>
-        <w:t xml:space="preserve">maptrip://navigate?posx0=50.2374&amp;posy0=7.123423&amp; posx1=50.2374&amp;posy1=7.123423..&amp; </w:t>
+        <w:t>maptrip://navigate?posx0=50.2374&amp;posy0=7.123423&amp; posx1=50.2374&amp;posy1=</w:t>
+      </w:r>
+      <w:proofErr w:type="gramStart"/>
+      <w:r>
+        <w:rPr>
+          <w:lang w:val="en-US"/>
+        </w:rPr>
+        <w:t>7.123423..</w:t>
+      </w:r>
+      <w:proofErr w:type="gramEnd"/>
+      <w:r>
+        <w:rPr>
+          <w:lang w:val="en-US"/>
+        </w:rPr>
+        <w:t xml:space="preserve">&amp; </w:t>
       </w:r>
       <w:r>
         <w:t>posx9=50.2374&amp;posy9=7.123423</w:t>
@@ -553,12 +903,8 @@
     <w:p/>
     <w:p/>
     <w:sectPr>
-      <w:headerReference w:type="even" r:id="rId8"/>
-      <w:headerReference w:type="default" r:id="rId9"/>
-      <w:footerReference w:type="even" r:id="rId10"/>
-      <w:footerReference w:type="default" r:id="rId11"/>
-      <w:headerReference w:type="first" r:id="rId12"/>
-      <w:footerReference w:type="first" r:id="rId13"/>
+      <w:headerReference w:type="default" r:id="rId8"/>
+      <w:footerReference w:type="default" r:id="rId9"/>
       <w:footnotePr>
         <w:numRestart w:val="eachPage"/>
       </w:footnotePr>
@@ -573,7 +919,7 @@
 </file>
 
 <file path=word/endnotes.xml><?xml version="1.0" encoding="utf-8"?>
-<w:endnotes xmlns:wpc="http://schemas.microsoft.com/office/word/2010/wordprocessingCanvas" xmlns:cx="http://schemas.microsoft.com/office/drawing/2014/chartex" xmlns:mc="http://schemas.openxmlformats.org/markup-compatibility/2006" xmlns:o="urn:schemas-microsoft-com:office:office" xmlns:r="http://schemas.openxmlformats.org/officeDocument/2006/relationships" xmlns:m="http://schemas.openxmlformats.org/officeDocument/2006/math" xmlns:v="urn:schemas-microsoft-com:vml" xmlns:wp14="http://schemas.microsoft.com/office/word/2010/wordprocessingDrawing" xmlns:wp="http://schemas.openxmlformats.org/drawingml/2006/wordprocessingDrawing" xmlns:w10="urn:schemas-microsoft-com:office:word" xmlns:w="http://schemas.openxmlformats.org/wordprocessingml/2006/main" xmlns:w14="http://schemas.microsoft.com/office/word/2010/wordml" xmlns:w15="http://schemas.microsoft.com/office/word/2012/wordml" xmlns:w16se="http://schemas.microsoft.com/office/word/2015/wordml/symex" xmlns:wpg="http://schemas.microsoft.com/office/word/2010/wordprocessingGroup" xmlns:wpi="http://schemas.microsoft.com/office/word/2010/wordprocessingInk" xmlns:wne="http://schemas.microsoft.com/office/word/2006/wordml" xmlns:wps="http://schemas.microsoft.com/office/word/2010/wordprocessingShape" mc:Ignorable="w14 w15 w16se wp14">
+<w:endnotes xmlns:wpc="http://schemas.microsoft.com/office/word/2010/wordprocessingCanvas" xmlns:cx="http://schemas.microsoft.com/office/drawing/2014/chartex" xmlns:cx1="http://schemas.microsoft.com/office/drawing/2015/9/8/chartex" xmlns:cx2="http://schemas.microsoft.com/office/drawing/2015/10/21/chartex" xmlns:cx3="http://schemas.microsoft.com/office/drawing/2016/5/9/chartex" xmlns:cx4="http://schemas.microsoft.com/office/drawing/2016/5/10/chartex" xmlns:cx5="http://schemas.microsoft.com/office/drawing/2016/5/11/chartex" xmlns:cx6="http://schemas.microsoft.com/office/drawing/2016/5/12/chartex" xmlns:cx7="http://schemas.microsoft.com/office/drawing/2016/5/13/chartex" xmlns:cx8="http://schemas.microsoft.com/office/drawing/2016/5/14/chartex" xmlns:mc="http://schemas.openxmlformats.org/markup-compatibility/2006" xmlns:aink="http://schemas.microsoft.com/office/drawing/2016/ink" xmlns:am3d="http://schemas.microsoft.com/office/drawing/2017/model3d" xmlns:o="urn:schemas-microsoft-com:office:office" xmlns:r="http://schemas.openxmlformats.org/officeDocument/2006/relationships" xmlns:m="http://schemas.openxmlformats.org/officeDocument/2006/math" xmlns:v="urn:schemas-microsoft-com:vml" xmlns:wp14="http://schemas.microsoft.com/office/word/2010/wordprocessingDrawing" xmlns:wp="http://schemas.openxmlformats.org/drawingml/2006/wordprocessingDrawing" xmlns:w10="urn:schemas-microsoft-com:office:word" xmlns:w="http://schemas.openxmlformats.org/wordprocessingml/2006/main" xmlns:w14="http://schemas.microsoft.com/office/word/2010/wordml" xmlns:w15="http://schemas.microsoft.com/office/word/2012/wordml" xmlns:w16cid="http://schemas.microsoft.com/office/word/2016/wordml/cid" xmlns:w16se="http://schemas.microsoft.com/office/word/2015/wordml/symex" xmlns:wpg="http://schemas.microsoft.com/office/word/2010/wordprocessingGroup" xmlns:wpi="http://schemas.microsoft.com/office/word/2010/wordprocessingInk" xmlns:wne="http://schemas.microsoft.com/office/word/2006/wordml" xmlns:wps="http://schemas.microsoft.com/office/word/2010/wordprocessingShape" mc:Ignorable="w14 w15 w16se w16cid wp14">
   <w:endnote w:type="separator" w:id="-1">
     <w:p>
       <w:r>
@@ -592,17 +938,7 @@
 </file>
 
 <file path=word/footer1.xml><?xml version="1.0" encoding="utf-8"?>
-<w:ftr xmlns:wpc="http://schemas.microsoft.com/office/word/2010/wordprocessingCanvas" xmlns:cx="http://schemas.microsoft.com/office/drawing/2014/chartex" xmlns:mc="http://schemas.openxmlformats.org/markup-compatibility/2006" xmlns:o="urn:schemas-microsoft-com:office:office" xmlns:r="http://schemas.openxmlformats.org/officeDocument/2006/relationships" xmlns:m="http://schemas.openxmlformats.org/officeDocument/2006/math" xmlns:v="urn:schemas-microsoft-com:vml" xmlns:wp14="http://schemas.microsoft.com/office/word/2010/wordprocessingDrawing" xmlns:wp="http://schemas.openxmlformats.org/drawingml/2006/wordprocessingDrawing" xmlns:w10="urn:schemas-microsoft-com:office:word" xmlns:w="http://schemas.openxmlformats.org/wordprocessingml/2006/main" xmlns:w14="http://schemas.microsoft.com/office/word/2010/wordml" xmlns:w15="http://schemas.microsoft.com/office/word/2012/wordml" xmlns:w16se="http://schemas.microsoft.com/office/word/2015/wordml/symex" xmlns:wpg="http://schemas.microsoft.com/office/word/2010/wordprocessingGroup" xmlns:wpi="http://schemas.microsoft.com/office/word/2010/wordprocessingInk" xmlns:wne="http://schemas.microsoft.com/office/word/2006/wordml" xmlns:wps="http://schemas.microsoft.com/office/word/2010/wordprocessingShape" mc:Ignorable="w14 w15 w16se wp14">
-  <w:p>
-    <w:pPr>
-      <w:pStyle w:val="Fuzeile"/>
-    </w:pPr>
-  </w:p>
-</w:ftr>
-</file>
-
-<file path=word/footer2.xml><?xml version="1.0" encoding="utf-8"?>
-<w:ftr xmlns:wpc="http://schemas.microsoft.com/office/word/2010/wordprocessingCanvas" xmlns:cx="http://schemas.microsoft.com/office/drawing/2014/chartex" xmlns:mc="http://schemas.openxmlformats.org/markup-compatibility/2006" xmlns:o="urn:schemas-microsoft-com:office:office" xmlns:r="http://schemas.openxmlformats.org/officeDocument/2006/relationships" xmlns:m="http://schemas.openxmlformats.org/officeDocument/2006/math" xmlns:v="urn:schemas-microsoft-com:vml" xmlns:wp14="http://schemas.microsoft.com/office/word/2010/wordprocessingDrawing" xmlns:wp="http://schemas.openxmlformats.org/drawingml/2006/wordprocessingDrawing" xmlns:w10="urn:schemas-microsoft-com:office:word" xmlns:w="http://schemas.openxmlformats.org/wordprocessingml/2006/main" xmlns:w14="http://schemas.microsoft.com/office/word/2010/wordml" xmlns:w15="http://schemas.microsoft.com/office/word/2012/wordml" xmlns:w16se="http://schemas.microsoft.com/office/word/2015/wordml/symex" xmlns:wpg="http://schemas.microsoft.com/office/word/2010/wordprocessingGroup" xmlns:wpi="http://schemas.microsoft.com/office/word/2010/wordprocessingInk" xmlns:wne="http://schemas.microsoft.com/office/word/2006/wordml" xmlns:wps="http://schemas.microsoft.com/office/word/2010/wordprocessingShape" mc:Ignorable="w14 w15 w16se wp14">
+<w:ftr xmlns:wpc="http://schemas.microsoft.com/office/word/2010/wordprocessingCanvas" xmlns:cx="http://schemas.microsoft.com/office/drawing/2014/chartex" xmlns:cx1="http://schemas.microsoft.com/office/drawing/2015/9/8/chartex" xmlns:cx2="http://schemas.microsoft.com/office/drawing/2015/10/21/chartex" xmlns:cx3="http://schemas.microsoft.com/office/drawing/2016/5/9/chartex" xmlns:cx4="http://schemas.microsoft.com/office/drawing/2016/5/10/chartex" xmlns:cx5="http://schemas.microsoft.com/office/drawing/2016/5/11/chartex" xmlns:cx6="http://schemas.microsoft.com/office/drawing/2016/5/12/chartex" xmlns:cx7="http://schemas.microsoft.com/office/drawing/2016/5/13/chartex" xmlns:cx8="http://schemas.microsoft.com/office/drawing/2016/5/14/chartex" xmlns:mc="http://schemas.openxmlformats.org/markup-compatibility/2006" xmlns:aink="http://schemas.microsoft.com/office/drawing/2016/ink" xmlns:am3d="http://schemas.microsoft.com/office/drawing/2017/model3d" xmlns:o="urn:schemas-microsoft-com:office:office" xmlns:r="http://schemas.openxmlformats.org/officeDocument/2006/relationships" xmlns:m="http://schemas.openxmlformats.org/officeDocument/2006/math" xmlns:v="urn:schemas-microsoft-com:vml" xmlns:wp14="http://schemas.microsoft.com/office/word/2010/wordprocessingDrawing" xmlns:wp="http://schemas.openxmlformats.org/drawingml/2006/wordprocessingDrawing" xmlns:w10="urn:schemas-microsoft-com:office:word" xmlns:w="http://schemas.openxmlformats.org/wordprocessingml/2006/main" xmlns:w14="http://schemas.microsoft.com/office/word/2010/wordml" xmlns:w15="http://schemas.microsoft.com/office/word/2012/wordml" xmlns:w16cid="http://schemas.microsoft.com/office/word/2016/wordml/cid" xmlns:w16se="http://schemas.microsoft.com/office/word/2015/wordml/symex" xmlns:wpg="http://schemas.microsoft.com/office/word/2010/wordprocessingGroup" xmlns:wpi="http://schemas.microsoft.com/office/word/2010/wordprocessingInk" xmlns:wne="http://schemas.microsoft.com/office/word/2006/wordml" xmlns:wps="http://schemas.microsoft.com/office/word/2010/wordprocessingShape" mc:Ignorable="w14 w15 w16se w16cid wp14">
   <w:p>
     <w:pPr>
       <w:pStyle w:val="Fuzeile"/>
@@ -712,23 +1048,39 @@
       </w:rPr>
       <w:t xml:space="preserve"> / </w:t>
     </w:r>
-    <w:fldSimple w:instr=" NUMPAGES   \* MERGEFORMAT ">
-      <w:r>
-        <w:rPr>
-          <w:noProof/>
-          <w:sz w:val="16"/>
-          <w:szCs w:val="16"/>
-          <w:lang w:val="de-DE"/>
-        </w:rPr>
-        <w:t>3</w:t>
-      </w:r>
-    </w:fldSimple>
     <w:r>
-      <w:rPr>
+      <w:fldChar w:fldCharType="begin"/>
+    </w:r>
+    <w:r>
+      <w:instrText xml:space="preserve"> NUMPAGES   \* MERGEFORMAT </w:instrText>
+    </w:r>
+    <w:r>
+      <w:fldChar w:fldCharType="separate"/>
+    </w:r>
+    <w:r>
+      <w:rPr>
+        <w:noProof/>
         <w:sz w:val="16"/>
         <w:szCs w:val="16"/>
         <w:lang w:val="de-DE"/>
       </w:rPr>
+      <w:t>3</w:t>
+    </w:r>
+    <w:r>
+      <w:rPr>
+        <w:noProof/>
+        <w:sz w:val="16"/>
+        <w:szCs w:val="16"/>
+        <w:lang w:val="de-DE"/>
+      </w:rPr>
+      <w:fldChar w:fldCharType="end"/>
+    </w:r>
+    <w:r>
+      <w:rPr>
+        <w:sz w:val="16"/>
+        <w:szCs w:val="16"/>
+        <w:lang w:val="de-DE"/>
+      </w:rPr>
       <w:tab/>
     </w:r>
     <w:r>
@@ -771,8 +1123,6 @@
       </w:rPr>
       <w:t>8</w:t>
     </w:r>
-    <w:bookmarkStart w:id="0" w:name="_GoBack"/>
-    <w:bookmarkEnd w:id="0"/>
   </w:p>
   <w:p>
     <w:pPr>
@@ -788,23 +1138,13 @@
       <w:rPr>
         <w:lang w:val="de-DE"/>
       </w:rPr>
-    </w:pPr>
-  </w:p>
-</w:ftr>
-</file>
-
-<file path=word/footer3.xml><?xml version="1.0" encoding="utf-8"?>
-<w:ftr xmlns:wpc="http://schemas.microsoft.com/office/word/2010/wordprocessingCanvas" xmlns:cx="http://schemas.microsoft.com/office/drawing/2014/chartex" xmlns:mc="http://schemas.openxmlformats.org/markup-compatibility/2006" xmlns:o="urn:schemas-microsoft-com:office:office" xmlns:r="http://schemas.openxmlformats.org/officeDocument/2006/relationships" xmlns:m="http://schemas.openxmlformats.org/officeDocument/2006/math" xmlns:v="urn:schemas-microsoft-com:vml" xmlns:wp14="http://schemas.microsoft.com/office/word/2010/wordprocessingDrawing" xmlns:wp="http://schemas.openxmlformats.org/drawingml/2006/wordprocessingDrawing" xmlns:w10="urn:schemas-microsoft-com:office:word" xmlns:w="http://schemas.openxmlformats.org/wordprocessingml/2006/main" xmlns:w14="http://schemas.microsoft.com/office/word/2010/wordml" xmlns:w15="http://schemas.microsoft.com/office/word/2012/wordml" xmlns:w16se="http://schemas.microsoft.com/office/word/2015/wordml/symex" xmlns:wpg="http://schemas.microsoft.com/office/word/2010/wordprocessingGroup" xmlns:wpi="http://schemas.microsoft.com/office/word/2010/wordprocessingInk" xmlns:wne="http://schemas.microsoft.com/office/word/2006/wordml" xmlns:wps="http://schemas.microsoft.com/office/word/2010/wordprocessingShape" mc:Ignorable="w14 w15 w16se wp14">
-  <w:p>
-    <w:pPr>
-      <w:pStyle w:val="Fuzeile"/>
     </w:pPr>
   </w:p>
 </w:ftr>
 </file>
 
 <file path=word/footnotes.xml><?xml version="1.0" encoding="utf-8"?>
-<w:footnotes xmlns:wpc="http://schemas.microsoft.com/office/word/2010/wordprocessingCanvas" xmlns:cx="http://schemas.microsoft.com/office/drawing/2014/chartex" xmlns:mc="http://schemas.openxmlformats.org/markup-compatibility/2006" xmlns:o="urn:schemas-microsoft-com:office:office" xmlns:r="http://schemas.openxmlformats.org/officeDocument/2006/relationships" xmlns:m="http://schemas.openxmlformats.org/officeDocument/2006/math" xmlns:v="urn:schemas-microsoft-com:vml" xmlns:wp14="http://schemas.microsoft.com/office/word/2010/wordprocessingDrawing" xmlns:wp="http://schemas.openxmlformats.org/drawingml/2006/wordprocessingDrawing" xmlns:w10="urn:schemas-microsoft-com:office:word" xmlns:w="http://schemas.openxmlformats.org/wordprocessingml/2006/main" xmlns:w14="http://schemas.microsoft.com/office/word/2010/wordml" xmlns:w15="http://schemas.microsoft.com/office/word/2012/wordml" xmlns:w16se="http://schemas.microsoft.com/office/word/2015/wordml/symex" xmlns:wpg="http://schemas.microsoft.com/office/word/2010/wordprocessingGroup" xmlns:wpi="http://schemas.microsoft.com/office/word/2010/wordprocessingInk" xmlns:wne="http://schemas.microsoft.com/office/word/2006/wordml" xmlns:wps="http://schemas.microsoft.com/office/word/2010/wordprocessingShape" mc:Ignorable="w14 w15 w16se wp14">
+<w:footnotes xmlns:wpc="http://schemas.microsoft.com/office/word/2010/wordprocessingCanvas" xmlns:cx="http://schemas.microsoft.com/office/drawing/2014/chartex" xmlns:cx1="http://schemas.microsoft.com/office/drawing/2015/9/8/chartex" xmlns:cx2="http://schemas.microsoft.com/office/drawing/2015/10/21/chartex" xmlns:cx3="http://schemas.microsoft.com/office/drawing/2016/5/9/chartex" xmlns:cx4="http://schemas.microsoft.com/office/drawing/2016/5/10/chartex" xmlns:cx5="http://schemas.microsoft.com/office/drawing/2016/5/11/chartex" xmlns:cx6="http://schemas.microsoft.com/office/drawing/2016/5/12/chartex" xmlns:cx7="http://schemas.microsoft.com/office/drawing/2016/5/13/chartex" xmlns:cx8="http://schemas.microsoft.com/office/drawing/2016/5/14/chartex" xmlns:mc="http://schemas.openxmlformats.org/markup-compatibility/2006" xmlns:aink="http://schemas.microsoft.com/office/drawing/2016/ink" xmlns:am3d="http://schemas.microsoft.com/office/drawing/2017/model3d" xmlns:o="urn:schemas-microsoft-com:office:office" xmlns:r="http://schemas.openxmlformats.org/officeDocument/2006/relationships" xmlns:m="http://schemas.openxmlformats.org/officeDocument/2006/math" xmlns:v="urn:schemas-microsoft-com:vml" xmlns:wp14="http://schemas.microsoft.com/office/word/2010/wordprocessingDrawing" xmlns:wp="http://schemas.openxmlformats.org/drawingml/2006/wordprocessingDrawing" xmlns:w10="urn:schemas-microsoft-com:office:word" xmlns:w="http://schemas.openxmlformats.org/wordprocessingml/2006/main" xmlns:w14="http://schemas.microsoft.com/office/word/2010/wordml" xmlns:w15="http://schemas.microsoft.com/office/word/2012/wordml" xmlns:w16cid="http://schemas.microsoft.com/office/word/2016/wordml/cid" xmlns:w16se="http://schemas.microsoft.com/office/word/2015/wordml/symex" xmlns:wpg="http://schemas.microsoft.com/office/word/2010/wordprocessingGroup" xmlns:wpi="http://schemas.microsoft.com/office/word/2010/wordprocessingInk" xmlns:wne="http://schemas.microsoft.com/office/word/2006/wordml" xmlns:wps="http://schemas.microsoft.com/office/word/2010/wordprocessingShape" mc:Ignorable="w14 w15 w16se w16cid wp14">
   <w:footnote w:type="separator" w:id="-1">
     <w:p>
       <w:r>
@@ -823,17 +1163,7 @@
 </file>
 
 <file path=word/header1.xml><?xml version="1.0" encoding="utf-8"?>
-<w:hdr xmlns:wpc="http://schemas.microsoft.com/office/word/2010/wordprocessingCanvas" xmlns:cx="http://schemas.microsoft.com/office/drawing/2014/chartex" xmlns:mc="http://schemas.openxmlformats.org/markup-compatibility/2006" xmlns:o="urn:schemas-microsoft-com:office:office" xmlns:r="http://schemas.openxmlformats.org/officeDocument/2006/relationships" xmlns:m="http://schemas.openxmlformats.org/officeDocument/2006/math" xmlns:v="urn:schemas-microsoft-com:vml" xmlns:wp14="http://schemas.microsoft.com/office/word/2010/wordprocessingDrawing" xmlns:wp="http://schemas.openxmlformats.org/drawingml/2006/wordprocessingDrawing" xmlns:w10="urn:schemas-microsoft-com:office:word" xmlns:w="http://schemas.openxmlformats.org/wordprocessingml/2006/main" xmlns:w14="http://schemas.microsoft.com/office/word/2010/wordml" xmlns:w15="http://schemas.microsoft.com/office/word/2012/wordml" xmlns:w16se="http://schemas.microsoft.com/office/word/2015/wordml/symex" xmlns:wpg="http://schemas.microsoft.com/office/word/2010/wordprocessingGroup" xmlns:wpi="http://schemas.microsoft.com/office/word/2010/wordprocessingInk" xmlns:wne="http://schemas.microsoft.com/office/word/2006/wordml" xmlns:wps="http://schemas.microsoft.com/office/word/2010/wordprocessingShape" mc:Ignorable="w14 w15 w16se wp14">
-  <w:p>
-    <w:pPr>
-      <w:pStyle w:val="Kopfzeile"/>
-    </w:pPr>
-  </w:p>
-</w:hdr>
-</file>
-
-<file path=word/header2.xml><?xml version="1.0" encoding="utf-8"?>
-<w:hdr xmlns:wpc="http://schemas.microsoft.com/office/word/2010/wordprocessingCanvas" xmlns:cx="http://schemas.microsoft.com/office/drawing/2014/chartex" xmlns:mc="http://schemas.openxmlformats.org/markup-compatibility/2006" xmlns:o="urn:schemas-microsoft-com:office:office" xmlns:r="http://schemas.openxmlformats.org/officeDocument/2006/relationships" xmlns:m="http://schemas.openxmlformats.org/officeDocument/2006/math" xmlns:v="urn:schemas-microsoft-com:vml" xmlns:wp14="http://schemas.microsoft.com/office/word/2010/wordprocessingDrawing" xmlns:wp="http://schemas.openxmlformats.org/drawingml/2006/wordprocessingDrawing" xmlns:w10="urn:schemas-microsoft-com:office:word" xmlns:w="http://schemas.openxmlformats.org/wordprocessingml/2006/main" xmlns:w14="http://schemas.microsoft.com/office/word/2010/wordml" xmlns:w15="http://schemas.microsoft.com/office/word/2012/wordml" xmlns:w16se="http://schemas.microsoft.com/office/word/2015/wordml/symex" xmlns:wpg="http://schemas.microsoft.com/office/word/2010/wordprocessingGroup" xmlns:wpi="http://schemas.microsoft.com/office/word/2010/wordprocessingInk" xmlns:wne="http://schemas.microsoft.com/office/word/2006/wordml" xmlns:wps="http://schemas.microsoft.com/office/word/2010/wordprocessingShape" mc:Ignorable="w14 w15 w16se wp14">
+<w:hdr xmlns:wpc="http://schemas.microsoft.com/office/word/2010/wordprocessingCanvas" xmlns:cx="http://schemas.microsoft.com/office/drawing/2014/chartex" xmlns:cx1="http://schemas.microsoft.com/office/drawing/2015/9/8/chartex" xmlns:cx2="http://schemas.microsoft.com/office/drawing/2015/10/21/chartex" xmlns:cx3="http://schemas.microsoft.com/office/drawing/2016/5/9/chartex" xmlns:cx4="http://schemas.microsoft.com/office/drawing/2016/5/10/chartex" xmlns:cx5="http://schemas.microsoft.com/office/drawing/2016/5/11/chartex" xmlns:cx6="http://schemas.microsoft.com/office/drawing/2016/5/12/chartex" xmlns:cx7="http://schemas.microsoft.com/office/drawing/2016/5/13/chartex" xmlns:cx8="http://schemas.microsoft.com/office/drawing/2016/5/14/chartex" xmlns:mc="http://schemas.openxmlformats.org/markup-compatibility/2006" xmlns:aink="http://schemas.microsoft.com/office/drawing/2016/ink" xmlns:am3d="http://schemas.microsoft.com/office/drawing/2017/model3d" xmlns:o="urn:schemas-microsoft-com:office:office" xmlns:r="http://schemas.openxmlformats.org/officeDocument/2006/relationships" xmlns:m="http://schemas.openxmlformats.org/officeDocument/2006/math" xmlns:v="urn:schemas-microsoft-com:vml" xmlns:wp14="http://schemas.microsoft.com/office/word/2010/wordprocessingDrawing" xmlns:wp="http://schemas.openxmlformats.org/drawingml/2006/wordprocessingDrawing" xmlns:w10="urn:schemas-microsoft-com:office:word" xmlns:w="http://schemas.openxmlformats.org/wordprocessingml/2006/main" xmlns:w14="http://schemas.microsoft.com/office/word/2010/wordml" xmlns:w15="http://schemas.microsoft.com/office/word/2012/wordml" xmlns:w16cid="http://schemas.microsoft.com/office/word/2016/wordml/cid" xmlns:w16se="http://schemas.microsoft.com/office/word/2015/wordml/symex" xmlns:wpg="http://schemas.microsoft.com/office/word/2010/wordprocessingGroup" xmlns:wpi="http://schemas.microsoft.com/office/word/2010/wordprocessingInk" xmlns:wne="http://schemas.microsoft.com/office/word/2006/wordml" xmlns:wps="http://schemas.microsoft.com/office/word/2010/wordprocessingShape" mc:Ignorable="w14 w15 w16se w16cid wp14">
   <w:p>
     <w:pPr>
       <w:pStyle w:val="Kopfzeile"/>
@@ -1074,24 +1404,6 @@
                         </w:p>
                         <w:p>
                           <w:pPr>
-                            <w:spacing w:after="60"/>
-                            <w:rPr>
-                              <w:b/>
-                              <w:sz w:val="16"/>
-                              <w:szCs w:val="16"/>
-                            </w:rPr>
-                          </w:pPr>
-                          <w:r>
-                            <w:rPr>
-                              <w:b/>
-                              <w:sz w:val="16"/>
-                              <w:szCs w:val="16"/>
-                            </w:rPr>
-                            <w:t>Abteilung Informatikdienste</w:t>
-                          </w:r>
-                        </w:p>
-                        <w:p>
-                          <w:pPr>
                             <w:spacing w:line="200" w:lineRule="exact"/>
                             <w:rPr>
                               <w:sz w:val="16"/>
@@ -1152,24 +1464,6 @@
                   </w:p>
                   <w:p>
                     <w:pPr>
-                      <w:spacing w:after="60"/>
-                      <w:rPr>
-                        <w:b/>
-                        <w:sz w:val="16"/>
-                        <w:szCs w:val="16"/>
-                      </w:rPr>
-                    </w:pPr>
-                    <w:r>
-                      <w:rPr>
-                        <w:b/>
-                        <w:sz w:val="16"/>
-                        <w:szCs w:val="16"/>
-                      </w:rPr>
-                      <w:t>Abteilung Informatikdienste</w:t>
-                    </w:r>
-                  </w:p>
-                  <w:p>
-                    <w:pPr>
                       <w:spacing w:line="200" w:lineRule="exact"/>
                       <w:rPr>
                         <w:sz w:val="16"/>
@@ -1238,18 +1532,8 @@
 </w:hdr>
 </file>
 
-<file path=word/header3.xml><?xml version="1.0" encoding="utf-8"?>
-<w:hdr xmlns:wpc="http://schemas.microsoft.com/office/word/2010/wordprocessingCanvas" xmlns:cx="http://schemas.microsoft.com/office/drawing/2014/chartex" xmlns:mc="http://schemas.openxmlformats.org/markup-compatibility/2006" xmlns:o="urn:schemas-microsoft-com:office:office" xmlns:r="http://schemas.openxmlformats.org/officeDocument/2006/relationships" xmlns:m="http://schemas.openxmlformats.org/officeDocument/2006/math" xmlns:v="urn:schemas-microsoft-com:vml" xmlns:wp14="http://schemas.microsoft.com/office/word/2010/wordprocessingDrawing" xmlns:wp="http://schemas.openxmlformats.org/drawingml/2006/wordprocessingDrawing" xmlns:w10="urn:schemas-microsoft-com:office:word" xmlns:w="http://schemas.openxmlformats.org/wordprocessingml/2006/main" xmlns:w14="http://schemas.microsoft.com/office/word/2010/wordml" xmlns:w15="http://schemas.microsoft.com/office/word/2012/wordml" xmlns:w16se="http://schemas.microsoft.com/office/word/2015/wordml/symex" xmlns:wpg="http://schemas.microsoft.com/office/word/2010/wordprocessingGroup" xmlns:wpi="http://schemas.microsoft.com/office/word/2010/wordprocessingInk" xmlns:wne="http://schemas.microsoft.com/office/word/2006/wordml" xmlns:wps="http://schemas.microsoft.com/office/word/2010/wordprocessingShape" mc:Ignorable="w14 w15 w16se wp14">
-  <w:p>
-    <w:pPr>
-      <w:pStyle w:val="Kopfzeile"/>
-    </w:pPr>
-  </w:p>
-</w:hdr>
-</file>
-
 <file path=word/numbering.xml><?xml version="1.0" encoding="utf-8"?>
-<w:numbering xmlns:wpc="http://schemas.microsoft.com/office/word/2010/wordprocessingCanvas" xmlns:cx="http://schemas.microsoft.com/office/drawing/2014/chartex" xmlns:mc="http://schemas.openxmlformats.org/markup-compatibility/2006" xmlns:o="urn:schemas-microsoft-com:office:office" xmlns:r="http://schemas.openxmlformats.org/officeDocument/2006/relationships" xmlns:m="http://schemas.openxmlformats.org/officeDocument/2006/math" xmlns:v="urn:schemas-microsoft-com:vml" xmlns:wp14="http://schemas.microsoft.com/office/word/2010/wordprocessingDrawing" xmlns:wp="http://schemas.openxmlformats.org/drawingml/2006/wordprocessingDrawing" xmlns:w10="urn:schemas-microsoft-com:office:word" xmlns:w="http://schemas.openxmlformats.org/wordprocessingml/2006/main" xmlns:w14="http://schemas.microsoft.com/office/word/2010/wordml" xmlns:w15="http://schemas.microsoft.com/office/word/2012/wordml" xmlns:w16se="http://schemas.microsoft.com/office/word/2015/wordml/symex" xmlns:wpg="http://schemas.microsoft.com/office/word/2010/wordprocessingGroup" xmlns:wpi="http://schemas.microsoft.com/office/word/2010/wordprocessingInk" xmlns:wne="http://schemas.microsoft.com/office/word/2006/wordml" xmlns:wps="http://schemas.microsoft.com/office/word/2010/wordprocessingShape" mc:Ignorable="w14 w15 w16se wp14">
+<w:numbering xmlns:wpc="http://schemas.microsoft.com/office/word/2010/wordprocessingCanvas" xmlns:cx="http://schemas.microsoft.com/office/drawing/2014/chartex" xmlns:cx1="http://schemas.microsoft.com/office/drawing/2015/9/8/chartex" xmlns:cx2="http://schemas.microsoft.com/office/drawing/2015/10/21/chartex" xmlns:cx3="http://schemas.microsoft.com/office/drawing/2016/5/9/chartex" xmlns:cx4="http://schemas.microsoft.com/office/drawing/2016/5/10/chartex" xmlns:cx5="http://schemas.microsoft.com/office/drawing/2016/5/11/chartex" xmlns:cx6="http://schemas.microsoft.com/office/drawing/2016/5/12/chartex" xmlns:cx7="http://schemas.microsoft.com/office/drawing/2016/5/13/chartex" xmlns:cx8="http://schemas.microsoft.com/office/drawing/2016/5/14/chartex" xmlns:mc="http://schemas.openxmlformats.org/markup-compatibility/2006" xmlns:aink="http://schemas.microsoft.com/office/drawing/2016/ink" xmlns:am3d="http://schemas.microsoft.com/office/drawing/2017/model3d" xmlns:o="urn:schemas-microsoft-com:office:office" xmlns:r="http://schemas.openxmlformats.org/officeDocument/2006/relationships" xmlns:m="http://schemas.openxmlformats.org/officeDocument/2006/math" xmlns:v="urn:schemas-microsoft-com:vml" xmlns:wp14="http://schemas.microsoft.com/office/word/2010/wordprocessingDrawing" xmlns:wp="http://schemas.openxmlformats.org/drawingml/2006/wordprocessingDrawing" xmlns:w10="urn:schemas-microsoft-com:office:word" xmlns:w="http://schemas.openxmlformats.org/wordprocessingml/2006/main" xmlns:w14="http://schemas.microsoft.com/office/word/2010/wordml" xmlns:w15="http://schemas.microsoft.com/office/word/2012/wordml" xmlns:w16cid="http://schemas.microsoft.com/office/word/2016/wordml/cid" xmlns:w16se="http://schemas.microsoft.com/office/word/2015/wordml/symex" xmlns:wpg="http://schemas.microsoft.com/office/word/2010/wordprocessingGroup" xmlns:wpi="http://schemas.microsoft.com/office/word/2010/wordprocessingInk" xmlns:wne="http://schemas.microsoft.com/office/word/2006/wordml" xmlns:wps="http://schemas.microsoft.com/office/word/2010/wordprocessingShape" mc:Ignorable="w14 w15 w16se w16cid wp14">
   <w:abstractNum w:abstractNumId="0" w15:restartNumberingAfterBreak="0">
     <w:nsid w:val="FFFFFF7C"/>
     <w:multiLevelType w:val="singleLevel"/>
@@ -3214,7 +3498,7 @@
 </file>
 
 <file path=word/styles.xml><?xml version="1.0" encoding="utf-8"?>
-<w:styles xmlns:mc="http://schemas.openxmlformats.org/markup-compatibility/2006" xmlns:r="http://schemas.openxmlformats.org/officeDocument/2006/relationships" xmlns:w="http://schemas.openxmlformats.org/wordprocessingml/2006/main" xmlns:w14="http://schemas.microsoft.com/office/word/2010/wordml" xmlns:w15="http://schemas.microsoft.com/office/word/2012/wordml" xmlns:w16se="http://schemas.microsoft.com/office/word/2015/wordml/symex" mc:Ignorable="w14 w15 w16se">
+<w:styles xmlns:mc="http://schemas.openxmlformats.org/markup-compatibility/2006" xmlns:r="http://schemas.openxmlformats.org/officeDocument/2006/relationships" xmlns:w="http://schemas.openxmlformats.org/wordprocessingml/2006/main" xmlns:w14="http://schemas.microsoft.com/office/word/2010/wordml" xmlns:w15="http://schemas.microsoft.com/office/word/2012/wordml" xmlns:w16cid="http://schemas.microsoft.com/office/word/2016/wordml/cid" xmlns:w16se="http://schemas.microsoft.com/office/word/2015/wordml/symex" mc:Ignorable="w14 w15 w16se w16cid">
   <w:docDefaults>
     <w:rPrDefault>
       <w:rPr>
@@ -3224,7 +3508,7 @@
     </w:rPrDefault>
     <w:pPrDefault/>
   </w:docDefaults>
-  <w:latentStyles w:defLockedState="0" w:defUIPriority="0" w:defSemiHidden="0" w:defUnhideWhenUsed="0" w:defQFormat="0" w:count="371">
+  <w:latentStyles w:defLockedState="0" w:defUIPriority="0" w:defSemiHidden="0" w:defUnhideWhenUsed="0" w:defQFormat="0" w:count="376">
     <w:lsdException w:name="Normal" w:qFormat="1"/>
     <w:lsdException w:name="heading 1" w:qFormat="1"/>
     <w:lsdException w:name="heading 2" w:qFormat="1"/>
@@ -3324,7 +3608,6 @@
     <w:lsdException w:name="HTML Sample" w:semiHidden="1" w:unhideWhenUsed="1"/>
     <w:lsdException w:name="HTML Typewriter" w:semiHidden="1" w:unhideWhenUsed="1"/>
     <w:lsdException w:name="HTML Variable" w:semiHidden="1" w:unhideWhenUsed="1"/>
-    <w:lsdException w:name="Normal Table" w:semiHidden="1" w:unhideWhenUsed="1"/>
     <w:lsdException w:name="annotation subject" w:semiHidden="1" w:unhideWhenUsed="1"/>
     <w:lsdException w:name="No List" w:semiHidden="1" w:unhideWhenUsed="1"/>
     <w:lsdException w:name="Outline List 1" w:semiHidden="1" w:unhideWhenUsed="1"/>
@@ -3367,15 +3650,12 @@
     <w:lsdException w:name="Table Contemporary" w:semiHidden="1" w:unhideWhenUsed="1"/>
     <w:lsdException w:name="Table Elegant" w:semiHidden="1" w:unhideWhenUsed="1"/>
     <w:lsdException w:name="Table Professional" w:semiHidden="1" w:unhideWhenUsed="1"/>
-    <w:lsdException w:name="Table Subtle 1" w:semiHidden="1" w:unhideWhenUsed="1"/>
     <w:lsdException w:name="Table Subtle 2" w:semiHidden="1" w:unhideWhenUsed="1"/>
     <w:lsdException w:name="Table Web 1" w:semiHidden="1" w:unhideWhenUsed="1"/>
-    <w:lsdException w:name="Table Web 2" w:semiHidden="1" w:unhideWhenUsed="1"/>
-    <w:lsdException w:name="Table Web 3" w:semiHidden="1" w:unhideWhenUsed="1"/>
     <w:lsdException w:name="Balloon Text" w:semiHidden="1" w:unhideWhenUsed="1"/>
     <w:lsdException w:name="Table Grid" w:uiPriority="59"/>
     <w:lsdException w:name="Table Theme" w:semiHidden="1" w:unhideWhenUsed="1"/>
-    <w:lsdException w:name="Placeholder Text" w:uiPriority="67"/>
+    <w:lsdException w:name="Placeholder Text" w:semiHidden="1" w:uiPriority="67"/>
     <w:lsdException w:name="No Spacing" w:uiPriority="68"/>
     <w:lsdException w:name="Light Shading" w:uiPriority="69"/>
     <w:lsdException w:name="Light List" w:uiPriority="70"/>
@@ -3590,6 +3870,11 @@
     <w:lsdException w:name="List Table 5 Dark Accent 6" w:uiPriority="50"/>
     <w:lsdException w:name="List Table 6 Colorful Accent 6" w:uiPriority="51"/>
     <w:lsdException w:name="List Table 7 Colorful Accent 6" w:uiPriority="52"/>
+    <w:lsdException w:name="Mention" w:semiHidden="1" w:uiPriority="99" w:unhideWhenUsed="1"/>
+    <w:lsdException w:name="Smart Hyperlink" w:semiHidden="1" w:uiPriority="99" w:unhideWhenUsed="1"/>
+    <w:lsdException w:name="Hashtag" w:semiHidden="1" w:uiPriority="99" w:unhideWhenUsed="1"/>
+    <w:lsdException w:name="Unresolved Mention" w:semiHidden="1" w:uiPriority="99" w:unhideWhenUsed="1"/>
+    <w:lsdException w:name="Smart Link" w:semiHidden="1" w:uiPriority="99" w:unhideWhenUsed="1"/>
   </w:latentStyles>
   <w:style w:type="paragraph" w:default="1" w:styleId="Standard">
     <w:name w:val="Normal"/>
@@ -5048,7 +5333,7 @@
 </file>
 
 <file path=customXml/itemProps1.xml><?xml version="1.0" encoding="utf-8"?>
-<ds:datastoreItem xmlns:ds="http://schemas.openxmlformats.org/officeDocument/2006/customXml" ds:itemID="{EC1D6077-962A-40E1-8DA9-993944402451}">
+<ds:datastoreItem xmlns:ds="http://schemas.openxmlformats.org/officeDocument/2006/customXml" ds:itemID="{191F8E13-E828-42DF-A783-BFBFD6EFE141}">
   <ds:schemaRefs>
     <ds:schemaRef ds:uri="http://schemas.openxmlformats.org/officeDocument/2006/bibliography"/>
   </ds:schemaRefs>

</xml_diff>

<commit_message>
Hinweise auf Ländercode dreistellig (DEU) und Verzicht auf Angabe des Punktes bei Abkürzung von Straßennamen.
</commit_message>
<xml_diff>
--- a/doc/MapTrip Android Intentschnittstelle.docx
+++ b/doc/MapTrip Android Intentschnittstelle.docx
@@ -1,6 +1,6 @@
 
 <file path=word/document.xml><?xml version="1.0" encoding="utf-8"?>
-<w:document xmlns:wpc="http://schemas.microsoft.com/office/word/2010/wordprocessingCanvas" xmlns:cx="http://schemas.microsoft.com/office/drawing/2014/chartex" xmlns:cx1="http://schemas.microsoft.com/office/drawing/2015/9/8/chartex" xmlns:cx2="http://schemas.microsoft.com/office/drawing/2015/10/21/chartex" xmlns:cx3="http://schemas.microsoft.com/office/drawing/2016/5/9/chartex" xmlns:cx4="http://schemas.microsoft.com/office/drawing/2016/5/10/chartex" xmlns:cx5="http://schemas.microsoft.com/office/drawing/2016/5/11/chartex" xmlns:cx6="http://schemas.microsoft.com/office/drawing/2016/5/12/chartex" xmlns:cx7="http://schemas.microsoft.com/office/drawing/2016/5/13/chartex" xmlns:cx8="http://schemas.microsoft.com/office/drawing/2016/5/14/chartex" xmlns:mc="http://schemas.openxmlformats.org/markup-compatibility/2006" xmlns:aink="http://schemas.microsoft.com/office/drawing/2016/ink" xmlns:am3d="http://schemas.microsoft.com/office/drawing/2017/model3d" xmlns:o="urn:schemas-microsoft-com:office:office" xmlns:r="http://schemas.openxmlformats.org/officeDocument/2006/relationships" xmlns:m="http://schemas.openxmlformats.org/officeDocument/2006/math" xmlns:v="urn:schemas-microsoft-com:vml" xmlns:wp14="http://schemas.microsoft.com/office/word/2010/wordprocessingDrawing" xmlns:wp="http://schemas.openxmlformats.org/drawingml/2006/wordprocessingDrawing" xmlns:w10="urn:schemas-microsoft-com:office:word" xmlns:w="http://schemas.openxmlformats.org/wordprocessingml/2006/main" xmlns:w14="http://schemas.microsoft.com/office/word/2010/wordml" xmlns:w15="http://schemas.microsoft.com/office/word/2012/wordml" xmlns:w16cid="http://schemas.microsoft.com/office/word/2016/wordml/cid" xmlns:w16se="http://schemas.microsoft.com/office/word/2015/wordml/symex" xmlns:wpg="http://schemas.microsoft.com/office/word/2010/wordprocessingGroup" xmlns:wpi="http://schemas.microsoft.com/office/word/2010/wordprocessingInk" xmlns:wne="http://schemas.microsoft.com/office/word/2006/wordml" xmlns:wps="http://schemas.microsoft.com/office/word/2010/wordprocessingShape" mc:Ignorable="w14 w15 w16se w16cid wp14">
+<w:document xmlns:wpc="http://schemas.microsoft.com/office/word/2010/wordprocessingCanvas" xmlns:cx="http://schemas.microsoft.com/office/drawing/2014/chartex" xmlns:mc="http://schemas.openxmlformats.org/markup-compatibility/2006" xmlns:o="urn:schemas-microsoft-com:office:office" xmlns:r="http://schemas.openxmlformats.org/officeDocument/2006/relationships" xmlns:m="http://schemas.openxmlformats.org/officeDocument/2006/math" xmlns:v="urn:schemas-microsoft-com:vml" xmlns:wp14="http://schemas.microsoft.com/office/word/2010/wordprocessingDrawing" xmlns:wp="http://schemas.openxmlformats.org/drawingml/2006/wordprocessingDrawing" xmlns:w10="urn:schemas-microsoft-com:office:word" xmlns:w="http://schemas.openxmlformats.org/wordprocessingml/2006/main" xmlns:w14="http://schemas.microsoft.com/office/word/2010/wordml" xmlns:w15="http://schemas.microsoft.com/office/word/2012/wordml" xmlns:w16se="http://schemas.microsoft.com/office/word/2015/wordml/symex" xmlns:wpg="http://schemas.microsoft.com/office/word/2010/wordprocessingGroup" xmlns:wpi="http://schemas.microsoft.com/office/word/2010/wordprocessingInk" xmlns:wne="http://schemas.microsoft.com/office/word/2006/wordml" xmlns:wps="http://schemas.microsoft.com/office/word/2010/wordprocessingShape" mc:Ignorable="w14 w15 w16se wp14">
   <w:body>
     <w:p>
       <w:pPr>
@@ -253,8 +253,6 @@
       <w:r>
         <w:br w:type="page"/>
       </w:r>
-      <w:bookmarkStart w:id="0" w:name="_GoBack"/>
-      <w:bookmarkEnd w:id="0"/>
     </w:p>
     <w:p>
       <w:pPr>
@@ -421,18 +419,9 @@
           <w:rFonts w:ascii="Courier New" w:hAnsi="Courier New" w:cs="Courier New"/>
           <w:lang w:val="en-US"/>
         </w:rPr>
-        <w:t xml:space="preserve"> = new </w:t>
-      </w:r>
-      <w:proofErr w:type="gramStart"/>
-      <w:r>
-        <w:rPr>
-          <w:rFonts w:ascii="Courier New" w:hAnsi="Courier New" w:cs="Courier New"/>
-          <w:lang w:val="en-US"/>
-        </w:rPr>
-        <w:t>Intent(</w:t>
+        <w:t xml:space="preserve"> = new Intent(</w:t>
       </w:r>
       <w:proofErr w:type="spellStart"/>
-      <w:proofErr w:type="gramEnd"/>
       <w:r>
         <w:rPr>
           <w:rFonts w:ascii="Courier New" w:hAnsi="Courier New" w:cs="Courier New"/>
@@ -553,8 +542,99 @@
         <w:rPr>
           <w:lang w:val="en-US"/>
         </w:rPr>
-        <w:t>maptrip://navigate?country=D&amp;city=Bonn&amp;zip=53175&amp;street=Riemenschneider&amp;houseno=11</w:t>
-      </w:r>
+        <w:t>maptrip://navigate?country=D</w:t>
+      </w:r>
+      <w:r>
+        <w:t>EU</w:t>
+      </w:r>
+      <w:r>
+        <w:rPr>
+          <w:lang w:val="en-US"/>
+        </w:rPr>
+        <w:t>&amp;city=</w:t>
+      </w:r>
+      <w:proofErr w:type="spellStart"/>
+      <w:r>
+        <w:rPr>
+          <w:lang w:val="en-US"/>
+        </w:rPr>
+        <w:t>Bonn&amp;zip</w:t>
+      </w:r>
+      <w:proofErr w:type="spellEnd"/>
+      <w:r>
+        <w:rPr>
+          <w:lang w:val="en-US"/>
+        </w:rPr>
+        <w:t>=53175&amp;street=</w:t>
+      </w:r>
+      <w:proofErr w:type="spellStart"/>
+      <w:r>
+        <w:rPr>
+          <w:lang w:val="en-US"/>
+        </w:rPr>
+        <w:t>Riemenschneider</w:t>
+      </w:r>
+      <w:r>
+        <w:rPr>
+          <w:lang w:val="en-US"/>
+        </w:rPr>
+        <w:t>str</w:t>
+      </w:r>
+      <w:r>
+        <w:rPr>
+          <w:lang w:val="en-US"/>
+        </w:rPr>
+        <w:t>&amp;houseno</w:t>
+      </w:r>
+      <w:proofErr w:type="spellEnd"/>
+      <w:r>
+        <w:rPr>
+          <w:lang w:val="en-US"/>
+        </w:rPr>
+        <w:t>=11</w:t>
+      </w:r>
+    </w:p>
+    <w:p/>
+    <w:p>
+      <w:r>
+        <w:t xml:space="preserve">Die Abkürzung von Straßennamen (z.B. Riemenschneiderstr) ist möglich. </w:t>
+      </w:r>
+      <w:r>
+        <w:t>Dabei</w:t>
+      </w:r>
+      <w:bookmarkStart w:id="0" w:name="_GoBack"/>
+      <w:bookmarkEnd w:id="0"/>
+      <w:r>
+        <w:t xml:space="preserve"> darf der Punkt am Ende des Wortes nicht gesetzt werden.</w:t>
+      </w:r>
+    </w:p>
+    <w:p/>
+    <w:p>
+      <w:r>
+        <w:t xml:space="preserve">Das Weglassen der PLZ ist möglich. Allerdings ist nicht </w:t>
+      </w:r>
+      <w:proofErr w:type="gramStart"/>
+      <w:r>
+        <w:t>sicher gestellt</w:t>
+      </w:r>
+      <w:proofErr w:type="gramEnd"/>
+      <w:r>
+        <w:t>, welche Koordinaten das System verwendet, wenn die Adresse im Zielort mehrfach existiert. Typischerweise trifft das auf Straßen wie Hauptstraße oder Bahnhofstraße in größeren Städten zu.</w:t>
+      </w:r>
+    </w:p>
+    <w:p/>
+    <w:p>
+      <w:r>
+        <w:t>Die Länderkennung erfolgt entsprechend ISO 31-66-1 Alpha-3, also mit drei Buchstaben in Großschreibweise.</w:t>
+      </w:r>
+    </w:p>
+    <w:p>
+      <w:pPr>
+        <w:rPr>
+          <w:b/>
+          <w:spacing w:val="3"/>
+        </w:rPr>
+      </w:pPr>
     </w:p>
     <w:p>
       <w:pPr>
@@ -776,15 +856,7 @@
       </w:r>
       <w:proofErr w:type="spellEnd"/>
       <w:r>
-        <w:t xml:space="preserve">    </w:t>
-      </w:r>
-      <w:proofErr w:type="gramStart"/>
-      <w:r>
-        <w:t>-  für</w:t>
-      </w:r>
-      <w:proofErr w:type="gramEnd"/>
-      <w:r>
-        <w:t xml:space="preserve"> eine Referenzroute</w:t>
+        <w:t xml:space="preserve">    -  für eine Referenzroute</w:t>
       </w:r>
     </w:p>
     <w:p>
@@ -802,15 +874,7 @@
       </w:r>
       <w:proofErr w:type="spellEnd"/>
       <w:r>
-        <w:t xml:space="preserve">   </w:t>
-      </w:r>
-      <w:proofErr w:type="gramStart"/>
-      <w:r>
-        <w:t>-  für</w:t>
-      </w:r>
-      <w:proofErr w:type="gramEnd"/>
-      <w:r>
-        <w:t xml:space="preserve"> eine </w:t>
+        <w:t xml:space="preserve">   -  für eine </w:t>
       </w:r>
       <w:proofErr w:type="spellStart"/>
       <w:r>
@@ -862,7 +926,6 @@
         <w:pStyle w:val="berschrift2"/>
       </w:pPr>
       <w:r>
-        <w:lastRenderedPageBreak/>
         <w:t>Start einer Multi-Stopp Navigation (bis zu 10 Zwischenziele)</w:t>
       </w:r>
     </w:p>
@@ -919,7 +982,7 @@
 </file>
 
 <file path=word/endnotes.xml><?xml version="1.0" encoding="utf-8"?>
-<w:endnotes xmlns:wpc="http://schemas.microsoft.com/office/word/2010/wordprocessingCanvas" xmlns:cx="http://schemas.microsoft.com/office/drawing/2014/chartex" xmlns:cx1="http://schemas.microsoft.com/office/drawing/2015/9/8/chartex" xmlns:cx2="http://schemas.microsoft.com/office/drawing/2015/10/21/chartex" xmlns:cx3="http://schemas.microsoft.com/office/drawing/2016/5/9/chartex" xmlns:cx4="http://schemas.microsoft.com/office/drawing/2016/5/10/chartex" xmlns:cx5="http://schemas.microsoft.com/office/drawing/2016/5/11/chartex" xmlns:cx6="http://schemas.microsoft.com/office/drawing/2016/5/12/chartex" xmlns:cx7="http://schemas.microsoft.com/office/drawing/2016/5/13/chartex" xmlns:cx8="http://schemas.microsoft.com/office/drawing/2016/5/14/chartex" xmlns:mc="http://schemas.openxmlformats.org/markup-compatibility/2006" xmlns:aink="http://schemas.microsoft.com/office/drawing/2016/ink" xmlns:am3d="http://schemas.microsoft.com/office/drawing/2017/model3d" xmlns:o="urn:schemas-microsoft-com:office:office" xmlns:r="http://schemas.openxmlformats.org/officeDocument/2006/relationships" xmlns:m="http://schemas.openxmlformats.org/officeDocument/2006/math" xmlns:v="urn:schemas-microsoft-com:vml" xmlns:wp14="http://schemas.microsoft.com/office/word/2010/wordprocessingDrawing" xmlns:wp="http://schemas.openxmlformats.org/drawingml/2006/wordprocessingDrawing" xmlns:w10="urn:schemas-microsoft-com:office:word" xmlns:w="http://schemas.openxmlformats.org/wordprocessingml/2006/main" xmlns:w14="http://schemas.microsoft.com/office/word/2010/wordml" xmlns:w15="http://schemas.microsoft.com/office/word/2012/wordml" xmlns:w16cid="http://schemas.microsoft.com/office/word/2016/wordml/cid" xmlns:w16se="http://schemas.microsoft.com/office/word/2015/wordml/symex" xmlns:wpg="http://schemas.microsoft.com/office/word/2010/wordprocessingGroup" xmlns:wpi="http://schemas.microsoft.com/office/word/2010/wordprocessingInk" xmlns:wne="http://schemas.microsoft.com/office/word/2006/wordml" xmlns:wps="http://schemas.microsoft.com/office/word/2010/wordprocessingShape" mc:Ignorable="w14 w15 w16se w16cid wp14">
+<w:endnotes xmlns:wpc="http://schemas.microsoft.com/office/word/2010/wordprocessingCanvas" xmlns:cx="http://schemas.microsoft.com/office/drawing/2014/chartex" xmlns:mc="http://schemas.openxmlformats.org/markup-compatibility/2006" xmlns:o="urn:schemas-microsoft-com:office:office" xmlns:r="http://schemas.openxmlformats.org/officeDocument/2006/relationships" xmlns:m="http://schemas.openxmlformats.org/officeDocument/2006/math" xmlns:v="urn:schemas-microsoft-com:vml" xmlns:wp14="http://schemas.microsoft.com/office/word/2010/wordprocessingDrawing" xmlns:wp="http://schemas.openxmlformats.org/drawingml/2006/wordprocessingDrawing" xmlns:w10="urn:schemas-microsoft-com:office:word" xmlns:w="http://schemas.openxmlformats.org/wordprocessingml/2006/main" xmlns:w14="http://schemas.microsoft.com/office/word/2010/wordml" xmlns:w15="http://schemas.microsoft.com/office/word/2012/wordml" xmlns:w16se="http://schemas.microsoft.com/office/word/2015/wordml/symex" xmlns:wpg="http://schemas.microsoft.com/office/word/2010/wordprocessingGroup" xmlns:wpi="http://schemas.microsoft.com/office/word/2010/wordprocessingInk" xmlns:wne="http://schemas.microsoft.com/office/word/2006/wordml" xmlns:wps="http://schemas.microsoft.com/office/word/2010/wordprocessingShape" mc:Ignorable="w14 w15 w16se wp14">
   <w:endnote w:type="separator" w:id="-1">
     <w:p>
       <w:r>
@@ -938,7 +1001,7 @@
 </file>
 
 <file path=word/footer1.xml><?xml version="1.0" encoding="utf-8"?>
-<w:ftr xmlns:wpc="http://schemas.microsoft.com/office/word/2010/wordprocessingCanvas" xmlns:cx="http://schemas.microsoft.com/office/drawing/2014/chartex" xmlns:cx1="http://schemas.microsoft.com/office/drawing/2015/9/8/chartex" xmlns:cx2="http://schemas.microsoft.com/office/drawing/2015/10/21/chartex" xmlns:cx3="http://schemas.microsoft.com/office/drawing/2016/5/9/chartex" xmlns:cx4="http://schemas.microsoft.com/office/drawing/2016/5/10/chartex" xmlns:cx5="http://schemas.microsoft.com/office/drawing/2016/5/11/chartex" xmlns:cx6="http://schemas.microsoft.com/office/drawing/2016/5/12/chartex" xmlns:cx7="http://schemas.microsoft.com/office/drawing/2016/5/13/chartex" xmlns:cx8="http://schemas.microsoft.com/office/drawing/2016/5/14/chartex" xmlns:mc="http://schemas.openxmlformats.org/markup-compatibility/2006" xmlns:aink="http://schemas.microsoft.com/office/drawing/2016/ink" xmlns:am3d="http://schemas.microsoft.com/office/drawing/2017/model3d" xmlns:o="urn:schemas-microsoft-com:office:office" xmlns:r="http://schemas.openxmlformats.org/officeDocument/2006/relationships" xmlns:m="http://schemas.openxmlformats.org/officeDocument/2006/math" xmlns:v="urn:schemas-microsoft-com:vml" xmlns:wp14="http://schemas.microsoft.com/office/word/2010/wordprocessingDrawing" xmlns:wp="http://schemas.openxmlformats.org/drawingml/2006/wordprocessingDrawing" xmlns:w10="urn:schemas-microsoft-com:office:word" xmlns:w="http://schemas.openxmlformats.org/wordprocessingml/2006/main" xmlns:w14="http://schemas.microsoft.com/office/word/2010/wordml" xmlns:w15="http://schemas.microsoft.com/office/word/2012/wordml" xmlns:w16cid="http://schemas.microsoft.com/office/word/2016/wordml/cid" xmlns:w16se="http://schemas.microsoft.com/office/word/2015/wordml/symex" xmlns:wpg="http://schemas.microsoft.com/office/word/2010/wordprocessingGroup" xmlns:wpi="http://schemas.microsoft.com/office/word/2010/wordprocessingInk" xmlns:wne="http://schemas.microsoft.com/office/word/2006/wordml" xmlns:wps="http://schemas.microsoft.com/office/word/2010/wordprocessingShape" mc:Ignorable="w14 w15 w16se w16cid wp14">
+<w:ftr xmlns:wpc="http://schemas.microsoft.com/office/word/2010/wordprocessingCanvas" xmlns:cx="http://schemas.microsoft.com/office/drawing/2014/chartex" xmlns:mc="http://schemas.openxmlformats.org/markup-compatibility/2006" xmlns:o="urn:schemas-microsoft-com:office:office" xmlns:r="http://schemas.openxmlformats.org/officeDocument/2006/relationships" xmlns:m="http://schemas.openxmlformats.org/officeDocument/2006/math" xmlns:v="urn:schemas-microsoft-com:vml" xmlns:wp14="http://schemas.microsoft.com/office/word/2010/wordprocessingDrawing" xmlns:wp="http://schemas.openxmlformats.org/drawingml/2006/wordprocessingDrawing" xmlns:w10="urn:schemas-microsoft-com:office:word" xmlns:w="http://schemas.openxmlformats.org/wordprocessingml/2006/main" xmlns:w14="http://schemas.microsoft.com/office/word/2010/wordml" xmlns:w15="http://schemas.microsoft.com/office/word/2012/wordml" xmlns:w16se="http://schemas.microsoft.com/office/word/2015/wordml/symex" xmlns:wpg="http://schemas.microsoft.com/office/word/2010/wordprocessingGroup" xmlns:wpi="http://schemas.microsoft.com/office/word/2010/wordprocessingInk" xmlns:wne="http://schemas.microsoft.com/office/word/2006/wordml" xmlns:wps="http://schemas.microsoft.com/office/word/2010/wordprocessingShape" mc:Ignorable="w14 w15 w16se wp14">
   <w:p>
     <w:pPr>
       <w:pStyle w:val="Fuzeile"/>
@@ -1031,7 +1094,7 @@
         <w:szCs w:val="16"/>
         <w:lang w:val="de-DE"/>
       </w:rPr>
-      <w:t>1</w:t>
+      <w:t>3</w:t>
     </w:r>
     <w:r>
       <w:rPr>
@@ -1048,33 +1111,17 @@
       </w:rPr>
       <w:t xml:space="preserve"> / </w:t>
     </w:r>
-    <w:r>
-      <w:fldChar w:fldCharType="begin"/>
-    </w:r>
-    <w:r>
-      <w:instrText xml:space="preserve"> NUMPAGES   \* MERGEFORMAT </w:instrText>
-    </w:r>
-    <w:r>
-      <w:fldChar w:fldCharType="separate"/>
-    </w:r>
-    <w:r>
-      <w:rPr>
-        <w:noProof/>
-        <w:sz w:val="16"/>
-        <w:szCs w:val="16"/>
-        <w:lang w:val="de-DE"/>
-      </w:rPr>
-      <w:t>3</w:t>
-    </w:r>
-    <w:r>
-      <w:rPr>
-        <w:noProof/>
-        <w:sz w:val="16"/>
-        <w:szCs w:val="16"/>
-        <w:lang w:val="de-DE"/>
-      </w:rPr>
-      <w:fldChar w:fldCharType="end"/>
-    </w:r>
+    <w:fldSimple w:instr=" NUMPAGES   \* MERGEFORMAT ">
+      <w:r>
+        <w:rPr>
+          <w:noProof/>
+          <w:sz w:val="16"/>
+          <w:szCs w:val="16"/>
+          <w:lang w:val="de-DE"/>
+        </w:rPr>
+        <w:t>3</w:t>
+      </w:r>
+    </w:fldSimple>
     <w:r>
       <w:rPr>
         <w:sz w:val="16"/>
@@ -1144,7 +1191,7 @@
 </file>
 
 <file path=word/footnotes.xml><?xml version="1.0" encoding="utf-8"?>
-<w:footnotes xmlns:wpc="http://schemas.microsoft.com/office/word/2010/wordprocessingCanvas" xmlns:cx="http://schemas.microsoft.com/office/drawing/2014/chartex" xmlns:cx1="http://schemas.microsoft.com/office/drawing/2015/9/8/chartex" xmlns:cx2="http://schemas.microsoft.com/office/drawing/2015/10/21/chartex" xmlns:cx3="http://schemas.microsoft.com/office/drawing/2016/5/9/chartex" xmlns:cx4="http://schemas.microsoft.com/office/drawing/2016/5/10/chartex" xmlns:cx5="http://schemas.microsoft.com/office/drawing/2016/5/11/chartex" xmlns:cx6="http://schemas.microsoft.com/office/drawing/2016/5/12/chartex" xmlns:cx7="http://schemas.microsoft.com/office/drawing/2016/5/13/chartex" xmlns:cx8="http://schemas.microsoft.com/office/drawing/2016/5/14/chartex" xmlns:mc="http://schemas.openxmlformats.org/markup-compatibility/2006" xmlns:aink="http://schemas.microsoft.com/office/drawing/2016/ink" xmlns:am3d="http://schemas.microsoft.com/office/drawing/2017/model3d" xmlns:o="urn:schemas-microsoft-com:office:office" xmlns:r="http://schemas.openxmlformats.org/officeDocument/2006/relationships" xmlns:m="http://schemas.openxmlformats.org/officeDocument/2006/math" xmlns:v="urn:schemas-microsoft-com:vml" xmlns:wp14="http://schemas.microsoft.com/office/word/2010/wordprocessingDrawing" xmlns:wp="http://schemas.openxmlformats.org/drawingml/2006/wordprocessingDrawing" xmlns:w10="urn:schemas-microsoft-com:office:word" xmlns:w="http://schemas.openxmlformats.org/wordprocessingml/2006/main" xmlns:w14="http://schemas.microsoft.com/office/word/2010/wordml" xmlns:w15="http://schemas.microsoft.com/office/word/2012/wordml" xmlns:w16cid="http://schemas.microsoft.com/office/word/2016/wordml/cid" xmlns:w16se="http://schemas.microsoft.com/office/word/2015/wordml/symex" xmlns:wpg="http://schemas.microsoft.com/office/word/2010/wordprocessingGroup" xmlns:wpi="http://schemas.microsoft.com/office/word/2010/wordprocessingInk" xmlns:wne="http://schemas.microsoft.com/office/word/2006/wordml" xmlns:wps="http://schemas.microsoft.com/office/word/2010/wordprocessingShape" mc:Ignorable="w14 w15 w16se w16cid wp14">
+<w:footnotes xmlns:wpc="http://schemas.microsoft.com/office/word/2010/wordprocessingCanvas" xmlns:cx="http://schemas.microsoft.com/office/drawing/2014/chartex" xmlns:mc="http://schemas.openxmlformats.org/markup-compatibility/2006" xmlns:o="urn:schemas-microsoft-com:office:office" xmlns:r="http://schemas.openxmlformats.org/officeDocument/2006/relationships" xmlns:m="http://schemas.openxmlformats.org/officeDocument/2006/math" xmlns:v="urn:schemas-microsoft-com:vml" xmlns:wp14="http://schemas.microsoft.com/office/word/2010/wordprocessingDrawing" xmlns:wp="http://schemas.openxmlformats.org/drawingml/2006/wordprocessingDrawing" xmlns:w10="urn:schemas-microsoft-com:office:word" xmlns:w="http://schemas.openxmlformats.org/wordprocessingml/2006/main" xmlns:w14="http://schemas.microsoft.com/office/word/2010/wordml" xmlns:w15="http://schemas.microsoft.com/office/word/2012/wordml" xmlns:w16se="http://schemas.microsoft.com/office/word/2015/wordml/symex" xmlns:wpg="http://schemas.microsoft.com/office/word/2010/wordprocessingGroup" xmlns:wpi="http://schemas.microsoft.com/office/word/2010/wordprocessingInk" xmlns:wne="http://schemas.microsoft.com/office/word/2006/wordml" xmlns:wps="http://schemas.microsoft.com/office/word/2010/wordprocessingShape" mc:Ignorable="w14 w15 w16se wp14">
   <w:footnote w:type="separator" w:id="-1">
     <w:p>
       <w:r>
@@ -1163,7 +1210,7 @@
 </file>
 
 <file path=word/header1.xml><?xml version="1.0" encoding="utf-8"?>
-<w:hdr xmlns:wpc="http://schemas.microsoft.com/office/word/2010/wordprocessingCanvas" xmlns:cx="http://schemas.microsoft.com/office/drawing/2014/chartex" xmlns:cx1="http://schemas.microsoft.com/office/drawing/2015/9/8/chartex" xmlns:cx2="http://schemas.microsoft.com/office/drawing/2015/10/21/chartex" xmlns:cx3="http://schemas.microsoft.com/office/drawing/2016/5/9/chartex" xmlns:cx4="http://schemas.microsoft.com/office/drawing/2016/5/10/chartex" xmlns:cx5="http://schemas.microsoft.com/office/drawing/2016/5/11/chartex" xmlns:cx6="http://schemas.microsoft.com/office/drawing/2016/5/12/chartex" xmlns:cx7="http://schemas.microsoft.com/office/drawing/2016/5/13/chartex" xmlns:cx8="http://schemas.microsoft.com/office/drawing/2016/5/14/chartex" xmlns:mc="http://schemas.openxmlformats.org/markup-compatibility/2006" xmlns:aink="http://schemas.microsoft.com/office/drawing/2016/ink" xmlns:am3d="http://schemas.microsoft.com/office/drawing/2017/model3d" xmlns:o="urn:schemas-microsoft-com:office:office" xmlns:r="http://schemas.openxmlformats.org/officeDocument/2006/relationships" xmlns:m="http://schemas.openxmlformats.org/officeDocument/2006/math" xmlns:v="urn:schemas-microsoft-com:vml" xmlns:wp14="http://schemas.microsoft.com/office/word/2010/wordprocessingDrawing" xmlns:wp="http://schemas.openxmlformats.org/drawingml/2006/wordprocessingDrawing" xmlns:w10="urn:schemas-microsoft-com:office:word" xmlns:w="http://schemas.openxmlformats.org/wordprocessingml/2006/main" xmlns:w14="http://schemas.microsoft.com/office/word/2010/wordml" xmlns:w15="http://schemas.microsoft.com/office/word/2012/wordml" xmlns:w16cid="http://schemas.microsoft.com/office/word/2016/wordml/cid" xmlns:w16se="http://schemas.microsoft.com/office/word/2015/wordml/symex" xmlns:wpg="http://schemas.microsoft.com/office/word/2010/wordprocessingGroup" xmlns:wpi="http://schemas.microsoft.com/office/word/2010/wordprocessingInk" xmlns:wne="http://schemas.microsoft.com/office/word/2006/wordml" xmlns:wps="http://schemas.microsoft.com/office/word/2010/wordprocessingShape" mc:Ignorable="w14 w15 w16se w16cid wp14">
+<w:hdr xmlns:wpc="http://schemas.microsoft.com/office/word/2010/wordprocessingCanvas" xmlns:cx="http://schemas.microsoft.com/office/drawing/2014/chartex" xmlns:mc="http://schemas.openxmlformats.org/markup-compatibility/2006" xmlns:o="urn:schemas-microsoft-com:office:office" xmlns:r="http://schemas.openxmlformats.org/officeDocument/2006/relationships" xmlns:m="http://schemas.openxmlformats.org/officeDocument/2006/math" xmlns:v="urn:schemas-microsoft-com:vml" xmlns:wp14="http://schemas.microsoft.com/office/word/2010/wordprocessingDrawing" xmlns:wp="http://schemas.openxmlformats.org/drawingml/2006/wordprocessingDrawing" xmlns:w10="urn:schemas-microsoft-com:office:word" xmlns:w="http://schemas.openxmlformats.org/wordprocessingml/2006/main" xmlns:w14="http://schemas.microsoft.com/office/word/2010/wordml" xmlns:w15="http://schemas.microsoft.com/office/word/2012/wordml" xmlns:w16se="http://schemas.microsoft.com/office/word/2015/wordml/symex" xmlns:wpg="http://schemas.microsoft.com/office/word/2010/wordprocessingGroup" xmlns:wpi="http://schemas.microsoft.com/office/word/2010/wordprocessingInk" xmlns:wne="http://schemas.microsoft.com/office/word/2006/wordml" xmlns:wps="http://schemas.microsoft.com/office/word/2010/wordprocessingShape" mc:Ignorable="w14 w15 w16se wp14">
   <w:p>
     <w:pPr>
       <w:pStyle w:val="Kopfzeile"/>
@@ -1436,7 +1483,7 @@
             </wp:anchor>
           </w:drawing>
         </mc:Choice>
-        <mc:Fallback>
+        <mc:Fallback xmlns:w16cid="http://schemas.microsoft.com/office/word/2016/wordml/cid" xmlns:am3d="http://schemas.microsoft.com/office/drawing/2017/model3d" xmlns:aink="http://schemas.microsoft.com/office/drawing/2016/ink" xmlns:cx8="http://schemas.microsoft.com/office/drawing/2016/5/14/chartex" xmlns:cx7="http://schemas.microsoft.com/office/drawing/2016/5/13/chartex" xmlns:cx6="http://schemas.microsoft.com/office/drawing/2016/5/12/chartex" xmlns:cx5="http://schemas.microsoft.com/office/drawing/2016/5/11/chartex" xmlns:cx4="http://schemas.microsoft.com/office/drawing/2016/5/10/chartex" xmlns:cx3="http://schemas.microsoft.com/office/drawing/2016/5/9/chartex" xmlns:cx2="http://schemas.microsoft.com/office/drawing/2015/10/21/chartex" xmlns:cx1="http://schemas.microsoft.com/office/drawing/2015/9/8/chartex">
           <w:pict>
             <v:shapetype id="_x0000_t202" coordsize="21600,21600" o:spt="202" path="m,l,21600r21600,l21600,xe">
               <v:stroke joinstyle="miter"/>
@@ -1533,7 +1580,7 @@
 </file>
 
 <file path=word/numbering.xml><?xml version="1.0" encoding="utf-8"?>
-<w:numbering xmlns:wpc="http://schemas.microsoft.com/office/word/2010/wordprocessingCanvas" xmlns:cx="http://schemas.microsoft.com/office/drawing/2014/chartex" xmlns:cx1="http://schemas.microsoft.com/office/drawing/2015/9/8/chartex" xmlns:cx2="http://schemas.microsoft.com/office/drawing/2015/10/21/chartex" xmlns:cx3="http://schemas.microsoft.com/office/drawing/2016/5/9/chartex" xmlns:cx4="http://schemas.microsoft.com/office/drawing/2016/5/10/chartex" xmlns:cx5="http://schemas.microsoft.com/office/drawing/2016/5/11/chartex" xmlns:cx6="http://schemas.microsoft.com/office/drawing/2016/5/12/chartex" xmlns:cx7="http://schemas.microsoft.com/office/drawing/2016/5/13/chartex" xmlns:cx8="http://schemas.microsoft.com/office/drawing/2016/5/14/chartex" xmlns:mc="http://schemas.openxmlformats.org/markup-compatibility/2006" xmlns:aink="http://schemas.microsoft.com/office/drawing/2016/ink" xmlns:am3d="http://schemas.microsoft.com/office/drawing/2017/model3d" xmlns:o="urn:schemas-microsoft-com:office:office" xmlns:r="http://schemas.openxmlformats.org/officeDocument/2006/relationships" xmlns:m="http://schemas.openxmlformats.org/officeDocument/2006/math" xmlns:v="urn:schemas-microsoft-com:vml" xmlns:wp14="http://schemas.microsoft.com/office/word/2010/wordprocessingDrawing" xmlns:wp="http://schemas.openxmlformats.org/drawingml/2006/wordprocessingDrawing" xmlns:w10="urn:schemas-microsoft-com:office:word" xmlns:w="http://schemas.openxmlformats.org/wordprocessingml/2006/main" xmlns:w14="http://schemas.microsoft.com/office/word/2010/wordml" xmlns:w15="http://schemas.microsoft.com/office/word/2012/wordml" xmlns:w16cid="http://schemas.microsoft.com/office/word/2016/wordml/cid" xmlns:w16se="http://schemas.microsoft.com/office/word/2015/wordml/symex" xmlns:wpg="http://schemas.microsoft.com/office/word/2010/wordprocessingGroup" xmlns:wpi="http://schemas.microsoft.com/office/word/2010/wordprocessingInk" xmlns:wne="http://schemas.microsoft.com/office/word/2006/wordml" xmlns:wps="http://schemas.microsoft.com/office/word/2010/wordprocessingShape" mc:Ignorable="w14 w15 w16se w16cid wp14">
+<w:numbering xmlns:wpc="http://schemas.microsoft.com/office/word/2010/wordprocessingCanvas" xmlns:cx="http://schemas.microsoft.com/office/drawing/2014/chartex" xmlns:mc="http://schemas.openxmlformats.org/markup-compatibility/2006" xmlns:o="urn:schemas-microsoft-com:office:office" xmlns:r="http://schemas.openxmlformats.org/officeDocument/2006/relationships" xmlns:m="http://schemas.openxmlformats.org/officeDocument/2006/math" xmlns:v="urn:schemas-microsoft-com:vml" xmlns:wp14="http://schemas.microsoft.com/office/word/2010/wordprocessingDrawing" xmlns:wp="http://schemas.openxmlformats.org/drawingml/2006/wordprocessingDrawing" xmlns:w10="urn:schemas-microsoft-com:office:word" xmlns:w="http://schemas.openxmlformats.org/wordprocessingml/2006/main" xmlns:w14="http://schemas.microsoft.com/office/word/2010/wordml" xmlns:w15="http://schemas.microsoft.com/office/word/2012/wordml" xmlns:w16se="http://schemas.microsoft.com/office/word/2015/wordml/symex" xmlns:wpg="http://schemas.microsoft.com/office/word/2010/wordprocessingGroup" xmlns:wpi="http://schemas.microsoft.com/office/word/2010/wordprocessingInk" xmlns:wne="http://schemas.microsoft.com/office/word/2006/wordml" xmlns:wps="http://schemas.microsoft.com/office/word/2010/wordprocessingShape" mc:Ignorable="w14 w15 w16se wp14">
   <w:abstractNum w:abstractNumId="0" w15:restartNumberingAfterBreak="0">
     <w:nsid w:val="FFFFFF7C"/>
     <w:multiLevelType w:val="singleLevel"/>
@@ -3498,7 +3545,7 @@
 </file>
 
 <file path=word/styles.xml><?xml version="1.0" encoding="utf-8"?>
-<w:styles xmlns:mc="http://schemas.openxmlformats.org/markup-compatibility/2006" xmlns:r="http://schemas.openxmlformats.org/officeDocument/2006/relationships" xmlns:w="http://schemas.openxmlformats.org/wordprocessingml/2006/main" xmlns:w14="http://schemas.microsoft.com/office/word/2010/wordml" xmlns:w15="http://schemas.microsoft.com/office/word/2012/wordml" xmlns:w16cid="http://schemas.microsoft.com/office/word/2016/wordml/cid" xmlns:w16se="http://schemas.microsoft.com/office/word/2015/wordml/symex" mc:Ignorable="w14 w15 w16se w16cid">
+<w:styles xmlns:mc="http://schemas.openxmlformats.org/markup-compatibility/2006" xmlns:r="http://schemas.openxmlformats.org/officeDocument/2006/relationships" xmlns:w="http://schemas.openxmlformats.org/wordprocessingml/2006/main" xmlns:w14="http://schemas.microsoft.com/office/word/2010/wordml" xmlns:w15="http://schemas.microsoft.com/office/word/2012/wordml" xmlns:w16se="http://schemas.microsoft.com/office/word/2015/wordml/symex" mc:Ignorable="w14 w15 w16se">
   <w:docDefaults>
     <w:rPrDefault>
       <w:rPr>
@@ -3508,7 +3555,7 @@
     </w:rPrDefault>
     <w:pPrDefault/>
   </w:docDefaults>
-  <w:latentStyles w:defLockedState="0" w:defUIPriority="0" w:defSemiHidden="0" w:defUnhideWhenUsed="0" w:defQFormat="0" w:count="376">
+  <w:latentStyles w:defLockedState="0" w:defUIPriority="0" w:defSemiHidden="0" w:defUnhideWhenUsed="0" w:defQFormat="0" w:count="371">
     <w:lsdException w:name="Normal" w:qFormat="1"/>
     <w:lsdException w:name="heading 1" w:qFormat="1"/>
     <w:lsdException w:name="heading 2" w:qFormat="1"/>
@@ -3608,6 +3655,7 @@
     <w:lsdException w:name="HTML Sample" w:semiHidden="1" w:unhideWhenUsed="1"/>
     <w:lsdException w:name="HTML Typewriter" w:semiHidden="1" w:unhideWhenUsed="1"/>
     <w:lsdException w:name="HTML Variable" w:semiHidden="1" w:unhideWhenUsed="1"/>
+    <w:lsdException w:name="Normal Table" w:semiHidden="1" w:unhideWhenUsed="1"/>
     <w:lsdException w:name="annotation subject" w:semiHidden="1" w:unhideWhenUsed="1"/>
     <w:lsdException w:name="No List" w:semiHidden="1" w:unhideWhenUsed="1"/>
     <w:lsdException w:name="Outline List 1" w:semiHidden="1" w:unhideWhenUsed="1"/>
@@ -3650,8 +3698,11 @@
     <w:lsdException w:name="Table Contemporary" w:semiHidden="1" w:unhideWhenUsed="1"/>
     <w:lsdException w:name="Table Elegant" w:semiHidden="1" w:unhideWhenUsed="1"/>
     <w:lsdException w:name="Table Professional" w:semiHidden="1" w:unhideWhenUsed="1"/>
+    <w:lsdException w:name="Table Subtle 1" w:semiHidden="1" w:unhideWhenUsed="1"/>
     <w:lsdException w:name="Table Subtle 2" w:semiHidden="1" w:unhideWhenUsed="1"/>
     <w:lsdException w:name="Table Web 1" w:semiHidden="1" w:unhideWhenUsed="1"/>
+    <w:lsdException w:name="Table Web 2" w:semiHidden="1" w:unhideWhenUsed="1"/>
+    <w:lsdException w:name="Table Web 3" w:semiHidden="1" w:unhideWhenUsed="1"/>
     <w:lsdException w:name="Balloon Text" w:semiHidden="1" w:unhideWhenUsed="1"/>
     <w:lsdException w:name="Table Grid" w:uiPriority="59"/>
     <w:lsdException w:name="Table Theme" w:semiHidden="1" w:unhideWhenUsed="1"/>
@@ -3870,11 +3921,6 @@
     <w:lsdException w:name="List Table 5 Dark Accent 6" w:uiPriority="50"/>
     <w:lsdException w:name="List Table 6 Colorful Accent 6" w:uiPriority="51"/>
     <w:lsdException w:name="List Table 7 Colorful Accent 6" w:uiPriority="52"/>
-    <w:lsdException w:name="Mention" w:semiHidden="1" w:uiPriority="99" w:unhideWhenUsed="1"/>
-    <w:lsdException w:name="Smart Hyperlink" w:semiHidden="1" w:uiPriority="99" w:unhideWhenUsed="1"/>
-    <w:lsdException w:name="Hashtag" w:semiHidden="1" w:uiPriority="99" w:unhideWhenUsed="1"/>
-    <w:lsdException w:name="Unresolved Mention" w:semiHidden="1" w:uiPriority="99" w:unhideWhenUsed="1"/>
-    <w:lsdException w:name="Smart Link" w:semiHidden="1" w:uiPriority="99" w:unhideWhenUsed="1"/>
   </w:latentStyles>
   <w:style w:type="paragraph" w:default="1" w:styleId="Standard">
     <w:name w:val="Normal"/>
@@ -4066,7 +4112,6 @@
   <w:style w:type="character" w:default="1" w:styleId="Absatz-Standardschriftart">
     <w:name w:val="Default Paragraph Font"/>
     <w:uiPriority w:val="1"/>
-    <w:semiHidden/>
     <w:unhideWhenUsed/>
   </w:style>
   <w:style w:type="table" w:default="1" w:styleId="NormaleTabelle">
@@ -5333,7 +5378,7 @@
 </file>
 
 <file path=customXml/itemProps1.xml><?xml version="1.0" encoding="utf-8"?>
-<ds:datastoreItem xmlns:ds="http://schemas.openxmlformats.org/officeDocument/2006/customXml" ds:itemID="{191F8E13-E828-42DF-A783-BFBFD6EFE141}">
+<ds:datastoreItem xmlns:ds="http://schemas.openxmlformats.org/officeDocument/2006/customXml" ds:itemID="{9161DCDC-FF67-4660-B8DE-613FA5BC1EDC}">
   <ds:schemaRefs>
     <ds:schemaRef ds:uri="http://schemas.openxmlformats.org/officeDocument/2006/bibliography"/>
   </ds:schemaRefs>

</xml_diff>